<commit_message>
Initial Notes and Exercises for Lesson 02
</commit_message>
<xml_diff>
--- a/Lesson 02 - Variables and Datatypes/Lesson 02 Variables and Datatypes.docx
+++ b/Lesson 02 - Variables and Datatypes/Lesson 02 Variables and Datatypes.docx
@@ -2,6 +2,3372 @@
 <file path=word/document.xml><?xml version="1.0" encoding="utf-8"?>
 <w:document xmlns:wpc="http://schemas.microsoft.com/office/word/2010/wordprocessingCanvas" xmlns:cx="http://schemas.microsoft.com/office/drawing/2014/chartex" xmlns:cx1="http://schemas.microsoft.com/office/drawing/2015/9/8/chartex" xmlns:cx2="http://schemas.microsoft.com/office/drawing/2015/10/21/chartex" xmlns:cx3="http://schemas.microsoft.com/office/drawing/2016/5/9/chartex" xmlns:cx4="http://schemas.microsoft.com/office/drawing/2016/5/10/chartex" xmlns:cx5="http://schemas.microsoft.com/office/drawing/2016/5/11/chartex" xmlns:cx6="http://schemas.microsoft.com/office/drawing/2016/5/12/chartex" xmlns:cx7="http://schemas.microsoft.com/office/drawing/2016/5/13/chartex" xmlns:cx8="http://schemas.microsoft.com/office/drawing/2016/5/14/chartex" xmlns:mc="http://schemas.openxmlformats.org/markup-compatibility/2006" xmlns:aink="http://schemas.microsoft.com/office/drawing/2016/ink" xmlns:am3d="http://schemas.microsoft.com/office/drawing/2017/model3d" xmlns:o="urn:schemas-microsoft-com:office:office" xmlns:oel="http://schemas.microsoft.com/office/2019/extlst" xmlns:r="http://schemas.openxmlformats.org/officeDocument/2006/relationships" xmlns:m="http://schemas.openxmlformats.org/officeDocument/2006/math" xmlns:v="urn:schemas-microsoft-com:vml" xmlns:wp14="http://schemas.microsoft.com/office/word/2010/wordprocessingDrawing" xmlns:wp="http://schemas.openxmlformats.org/drawingml/2006/wordprocessingDrawing" xmlns:w10="urn:schemas-microsoft-com:office:word" xmlns:w="http://schemas.openxmlformats.org/wordprocessingml/2006/main" xmlns:w14="http://schemas.microsoft.com/office/word/2010/wordml" xmlns:w15="http://schemas.microsoft.com/office/word/2012/wordml" xmlns:w16cex="http://schemas.microsoft.com/office/word/2018/wordml/cex" xmlns:w16cid="http://schemas.microsoft.com/office/word/2016/wordml/cid" xmlns:w16="http://schemas.microsoft.com/office/word/2018/wordml" xmlns:w16sdtdh="http://schemas.microsoft.com/office/word/2020/wordml/sdtdatahash" xmlns:w16se="http://schemas.microsoft.com/office/word/2015/wordml/symex" xmlns:wpg="http://schemas.microsoft.com/office/word/2010/wordprocessingGroup" xmlns:wpi="http://schemas.microsoft.com/office/word/2010/wordprocessingInk" xmlns:wne="http://schemas.microsoft.com/office/word/2006/wordml" xmlns:wps="http://schemas.microsoft.com/office/word/2010/wordprocessingShape" mc:Ignorable="w14 w15 w16se w16cid w16 w16cex w16sdtdh wp14">
   <w:body>
+    <w:p>
+      <w:pPr>
+        <w:pStyle w:val="Title"/>
+        <w:rPr>
+          <w:lang w:val="en-GB"/>
+        </w:rPr>
+      </w:pPr>
+      <w:r>
+        <w:rPr>
+          <w:lang w:val="en-GB"/>
+        </w:rPr>
+        <w:t>Lesson 02</w:t>
+      </w:r>
+    </w:p>
+    <w:p>
+      <w:pPr>
+        <w:pStyle w:val="Heading1"/>
+        <w:rPr>
+          <w:lang w:val="en-GB"/>
+        </w:rPr>
+      </w:pPr>
+      <w:r>
+        <w:rPr>
+          <w:lang w:val="en-GB"/>
+        </w:rPr>
+        <w:t>Exercise 01</w:t>
+      </w:r>
+    </w:p>
+    <w:p>
+      <w:pPr>
+        <w:pStyle w:val="Heading1"/>
+        <w:rPr>
+          <w:rFonts w:ascii="Raleway SemiBold" w:eastAsiaTheme="minorHAnsi" w:hAnsi="Raleway SemiBold"/>
+          <w:color w:val="629DD1" w:themeColor="accent2"/>
+          <w:sz w:val="28"/>
+          <w:szCs w:val="28"/>
+          <w:lang w:val="en-GB"/>
+        </w:rPr>
+      </w:pPr>
+      <w:sdt>
+        <w:sdtPr>
+          <w:rPr>
+            <w:rFonts w:ascii="Wingdings 2" w:hAnsi="Wingdings 2"/>
+            <w:color w:val="629DD1" w:themeColor="accent2"/>
+            <w:sz w:val="28"/>
+            <w:szCs w:val="28"/>
+          </w:rPr>
+          <w:id w:val="1381136758"/>
+          <w14:checkbox>
+            <w14:checked w14:val="1"/>
+            <w14:checkedState w14:val="0052" w14:font="Wingdings 2"/>
+            <w14:uncheckedState w14:val="00A3" w14:font="Wingdings 2"/>
+          </w14:checkbox>
+        </w:sdtPr>
+        <w:sdtContent>
+          <w:r>
+            <w:rPr>
+              <w:rFonts w:ascii="Wingdings 2" w:hAnsi="Wingdings 2"/>
+              <w:color w:val="629DD1" w:themeColor="accent2"/>
+              <w:sz w:val="28"/>
+              <w:szCs w:val="28"/>
+            </w:rPr>
+            <w:sym w:font="Wingdings 2" w:char="F052"/>
+          </w:r>
+        </w:sdtContent>
+      </w:sdt>
+      <w:r>
+        <w:rPr>
+          <w:rFonts w:ascii="MonoLisa-Black" w:hAnsi="MonoLisa-Black"/>
+          <w:b/>
+          <w:bCs/>
+          <w:color w:val="629DD1" w:themeColor="accent2"/>
+          <w:sz w:val="28"/>
+          <w:szCs w:val="28"/>
+        </w:rPr>
+        <w:t xml:space="preserve"> </w:t>
+      </w:r>
+      <w:r>
+        <w:rPr>
+          <w:rFonts w:ascii="Raleway SemiBold" w:eastAsiaTheme="minorHAnsi" w:hAnsi="Raleway SemiBold"/>
+          <w:color w:val="629DD1" w:themeColor="accent2"/>
+          <w:sz w:val="28"/>
+          <w:szCs w:val="28"/>
+          <w:lang w:val="en-GB"/>
+        </w:rPr>
+        <w:t>Task 1</w:t>
+      </w:r>
+      <w:r>
+        <w:rPr>
+          <w:rFonts w:ascii="Raleway SemiBold" w:eastAsiaTheme="minorHAnsi" w:hAnsi="Raleway SemiBold"/>
+          <w:color w:val="629DD1" w:themeColor="accent2"/>
+          <w:sz w:val="28"/>
+          <w:szCs w:val="28"/>
+          <w:lang w:val="en-GB"/>
+        </w:rPr>
+        <w:t>:</w:t>
+      </w:r>
+    </w:p>
+    <w:p>
+      <w:pPr>
+        <w:rPr>
+          <w:rFonts w:ascii="MonoLisa-Medium" w:hAnsi="MonoLisa-Medium"/>
+          <w:lang w:val="en-GB"/>
+        </w:rPr>
+      </w:pPr>
+      <w:r>
+        <w:rPr>
+          <w:rFonts w:ascii="MonoLisa-Medium" w:hAnsi="MonoLisa-Medium"/>
+        </w:rPr>
+        <w:t>Hi! We are going to experiment with variables by creating a mad libs game.</w:t>
+      </w:r>
+    </w:p>
+    <w:p>
+      <w:pPr>
+        <w:rPr>
+          <w:rFonts w:ascii="MonoLisa-Medium" w:hAnsi="MonoLisa-Medium"/>
+        </w:rPr>
+      </w:pPr>
+      <w:r>
+        <w:rPr>
+          <w:rFonts w:ascii="MonoLisa-Medium" w:hAnsi="MonoLisa-Medium"/>
+        </w:rPr>
+        <w:t>A mad libs game uses a story as a template and allows you to choose what words you wish to use by using variables in certain places which can be replaced.</w:t>
+      </w:r>
+    </w:p>
+    <w:p>
+      <w:pPr>
+        <w:rPr>
+          <w:rFonts w:ascii="MonoLisa-BoldItalic" w:hAnsi="MonoLisa-BoldItalic"/>
+          <w:b/>
+          <w:bCs/>
+        </w:rPr>
+      </w:pPr>
+      <w:r>
+        <w:rPr>
+          <w:rFonts w:ascii="MonoLisa-BoldItalic" w:hAnsi="MonoLisa-BoldItalic"/>
+          <w:b/>
+          <w:bCs/>
+        </w:rPr>
+        <w:t>How does it work?</w:t>
+      </w:r>
+    </w:p>
+    <w:p>
+      <w:pPr>
+        <w:spacing w:line="285" w:lineRule="exact"/>
+        <w:rPr>
+          <w:rFonts w:ascii="MonoLisa-Medium" w:hAnsi="MonoLisa-Medium"/>
+        </w:rPr>
+      </w:pPr>
+      <w:r>
+        <w:rPr>
+          <w:rFonts w:ascii="MonoLisa-Medium" w:hAnsi="MonoLisa-Medium"/>
+        </w:rPr>
+        <w:t xml:space="preserve">Just copy and paste the code below into your code editor. </w:t>
+      </w:r>
+    </w:p>
+    <w:p>
+      <w:pPr>
+        <w:spacing w:line="285" w:lineRule="exact"/>
+        <w:rPr>
+          <w:rFonts w:ascii="MonoLisa-Medium" w:hAnsi="MonoLisa-Medium"/>
+        </w:rPr>
+      </w:pPr>
+      <w:r>
+        <w:rPr>
+          <w:rFonts w:ascii="MonoLisa-Medium" w:hAnsi="MonoLisa-Medium"/>
+        </w:rPr>
+        <w:t>You can do this by highlighting the code section and using either right click and copy or</w:t>
+      </w:r>
+    </w:p>
+    <w:p>
+      <w:pPr>
+        <w:spacing w:line="285" w:lineRule="exact"/>
+        <w:rPr>
+          <w:rFonts w:ascii="MonoLisa-Medium" w:hAnsi="MonoLisa-Medium"/>
+        </w:rPr>
+      </w:pPr>
+      <w:r>
+        <w:rPr>
+          <w:rFonts w:ascii="MonoLisa-Medium" w:hAnsi="MonoLisa-Medium"/>
+        </w:rPr>
+        <w:t xml:space="preserve">Highlighting the code section and pressing </w:t>
+      </w:r>
+      <w:r>
+        <w:rPr>
+          <w:rFonts w:ascii="MonoLisa-Medium" w:hAnsi="MonoLisa-Medium"/>
+          <w:highlight w:val="darkRed"/>
+        </w:rPr>
+        <w:t>ctrl+c</w:t>
+      </w:r>
+      <w:r>
+        <w:rPr>
+          <w:rFonts w:ascii="MonoLisa-Medium" w:hAnsi="MonoLisa-Medium"/>
+        </w:rPr>
+        <w:t xml:space="preserve"> on your keyboard.</w:t>
+      </w:r>
+    </w:p>
+    <w:p>
+      <w:pPr>
+        <w:spacing w:line="285" w:lineRule="exact"/>
+        <w:rPr>
+          <w:rFonts w:ascii="MonoLisa-Medium" w:hAnsi="MonoLisa-Medium"/>
+        </w:rPr>
+      </w:pPr>
+      <w:r>
+        <w:rPr>
+          <w:rFonts w:ascii="MonoLisa-Medium" w:hAnsi="MonoLisa-Medium"/>
+        </w:rPr>
+        <w:t xml:space="preserve">Then navigate to your code editor and hold </w:t>
+      </w:r>
+      <w:r>
+        <w:rPr>
+          <w:rFonts w:ascii="MonoLisa-Medium" w:hAnsi="MonoLisa-Medium"/>
+          <w:highlight w:val="darkRed"/>
+        </w:rPr>
+        <w:t>ctrl + v</w:t>
+      </w:r>
+      <w:r>
+        <w:rPr>
+          <w:rFonts w:ascii="MonoLisa-Medium" w:hAnsi="MonoLisa-Medium"/>
+        </w:rPr>
+        <w:t xml:space="preserve"> to paste the code into the code editor.</w:t>
+      </w:r>
+    </w:p>
+    <w:p>
+      <w:pPr>
+        <w:rPr>
+          <w:rFonts w:ascii="MonoLisa-BoldItalic" w:hAnsi="MonoLisa-BoldItalic"/>
+          <w:b/>
+          <w:bCs/>
+        </w:rPr>
+      </w:pPr>
+      <w:r>
+        <w:rPr>
+          <w:rFonts w:ascii="MonoLisa-BoldItalic" w:hAnsi="MonoLisa-BoldItalic"/>
+          <w:b/>
+          <w:bCs/>
+        </w:rPr>
+        <w:t>Now we have the code in the code editor</w:t>
+      </w:r>
+    </w:p>
+    <w:p>
+      <w:pPr>
+        <w:spacing w:line="285" w:lineRule="exact"/>
+        <w:rPr>
+          <w:rFonts w:ascii="MonoLisa-Medium" w:hAnsi="MonoLisa-Medium"/>
+        </w:rPr>
+      </w:pPr>
+      <w:r>
+        <w:rPr>
+          <w:rFonts w:ascii="MonoLisa-Medium" w:hAnsi="MonoLisa-Medium"/>
+        </w:rPr>
+        <w:t xml:space="preserve">After each variable name, in between the </w:t>
+      </w:r>
+      <w:r>
+        <w:rPr>
+          <w:rFonts w:ascii="MonoLisa-Medium" w:eastAsia="Consolas" w:hAnsi="MonoLisa-Medium" w:cs="Consolas"/>
+          <w:sz w:val="21"/>
+          <w:szCs w:val="21"/>
+        </w:rPr>
+        <w:t>"" you can put in your own words! So, if your name is Amanda and your favourite food is Sushi, you would put:</w:t>
+      </w:r>
+    </w:p>
+    <w:p>
+      <w:pPr>
+        <w:pStyle w:val="NormalWeb"/>
+        <w:pBdr>
+          <w:top w:val="single" w:sz="6" w:space="2" w:color="888888"/>
+          <w:left w:val="single" w:sz="6" w:space="2" w:color="888888"/>
+          <w:bottom w:val="single" w:sz="6" w:space="2" w:color="888888"/>
+          <w:right w:val="single" w:sz="6" w:space="2" w:color="888888"/>
+        </w:pBdr>
+        <w:shd w:val="clear" w:color="auto" w:fill="333333"/>
+        <w:tabs>
+          <w:tab w:val="left" w:pos="916"/>
+          <w:tab w:val="left" w:pos="1832"/>
+          <w:tab w:val="left" w:pos="2748"/>
+          <w:tab w:val="left" w:pos="3664"/>
+          <w:tab w:val="left" w:pos="4580"/>
+          <w:tab w:val="left" w:pos="5496"/>
+          <w:tab w:val="left" w:pos="6412"/>
+          <w:tab w:val="left" w:pos="7328"/>
+          <w:tab w:val="left" w:pos="8244"/>
+          <w:tab w:val="left" w:pos="9160"/>
+          <w:tab w:val="left" w:pos="10076"/>
+          <w:tab w:val="left" w:pos="10992"/>
+          <w:tab w:val="left" w:pos="11908"/>
+          <w:tab w:val="left" w:pos="12824"/>
+          <w:tab w:val="left" w:pos="13740"/>
+          <w:tab w:val="left" w:pos="14656"/>
+        </w:tabs>
+        <w:spacing w:before="0" w:beforeAutospacing="0" w:after="0" w:afterAutospacing="0"/>
+        <w:rPr>
+          <w:rFonts w:ascii="MonoLisa-Light" w:hAnsi="MonoLisa-Light"/>
+          <w:color w:val="FFFFFF"/>
+          <w:sz w:val="23"/>
+          <w:szCs w:val="23"/>
+        </w:rPr>
+      </w:pPr>
+      <w:r>
+        <w:rPr>
+          <w:rFonts w:ascii="MonoLisa-Light" w:hAnsi="MonoLisa-Light"/>
+          <w:color w:val="FFFFFF"/>
+          <w:sz w:val="23"/>
+          <w:szCs w:val="23"/>
+        </w:rPr>
+        <w:t xml:space="preserve">your_name = </w:t>
+      </w:r>
+      <w:r>
+        <w:rPr>
+          <w:rFonts w:ascii="MonoLisa-Light" w:hAnsi="MonoLisa-Light"/>
+          <w:color w:val="FFA0A0"/>
+          <w:sz w:val="23"/>
+          <w:szCs w:val="23"/>
+        </w:rPr>
+        <w:t>"Amanda"</w:t>
+      </w:r>
+    </w:p>
+    <w:p>
+      <w:pPr>
+        <w:pStyle w:val="NormalWeb"/>
+        <w:pBdr>
+          <w:top w:val="single" w:sz="6" w:space="2" w:color="888888"/>
+          <w:left w:val="single" w:sz="6" w:space="2" w:color="888888"/>
+          <w:bottom w:val="single" w:sz="6" w:space="2" w:color="888888"/>
+          <w:right w:val="single" w:sz="6" w:space="2" w:color="888888"/>
+        </w:pBdr>
+        <w:shd w:val="clear" w:color="auto" w:fill="333333"/>
+        <w:tabs>
+          <w:tab w:val="left" w:pos="916"/>
+          <w:tab w:val="left" w:pos="1832"/>
+          <w:tab w:val="left" w:pos="2748"/>
+          <w:tab w:val="left" w:pos="3664"/>
+          <w:tab w:val="left" w:pos="4580"/>
+          <w:tab w:val="left" w:pos="5496"/>
+          <w:tab w:val="left" w:pos="6412"/>
+          <w:tab w:val="left" w:pos="7328"/>
+          <w:tab w:val="left" w:pos="8244"/>
+          <w:tab w:val="left" w:pos="9160"/>
+          <w:tab w:val="left" w:pos="10076"/>
+          <w:tab w:val="left" w:pos="10992"/>
+          <w:tab w:val="left" w:pos="11908"/>
+          <w:tab w:val="left" w:pos="12824"/>
+          <w:tab w:val="left" w:pos="13740"/>
+          <w:tab w:val="left" w:pos="14656"/>
+        </w:tabs>
+        <w:spacing w:before="0" w:beforeAutospacing="0" w:after="0" w:afterAutospacing="0"/>
+        <w:rPr>
+          <w:rFonts w:ascii="MonoLisa-Light" w:hAnsi="MonoLisa-Light"/>
+          <w:color w:val="FFFFFF"/>
+          <w:sz w:val="23"/>
+          <w:szCs w:val="23"/>
+        </w:rPr>
+      </w:pPr>
+      <w:r>
+        <w:rPr>
+          <w:rFonts w:ascii="MonoLisa-Light" w:hAnsi="MonoLisa-Light"/>
+          <w:color w:val="FFFFFF"/>
+          <w:sz w:val="23"/>
+          <w:szCs w:val="23"/>
+        </w:rPr>
+        <w:t xml:space="preserve">your_favourite_food = </w:t>
+      </w:r>
+      <w:r>
+        <w:rPr>
+          <w:rFonts w:ascii="MonoLisa-Light" w:hAnsi="MonoLisa-Light"/>
+          <w:color w:val="FFA0A0"/>
+          <w:sz w:val="23"/>
+          <w:szCs w:val="23"/>
+        </w:rPr>
+        <w:t>"Sushi"</w:t>
+      </w:r>
+    </w:p>
+    <w:p>
+      <w:pPr>
+        <w:spacing w:line="285" w:lineRule="exact"/>
+        <w:rPr>
+          <w:rFonts w:ascii="MonoLisa-Medium" w:eastAsia="Consolas" w:hAnsi="MonoLisa-Medium" w:cs="Consolas"/>
+          <w:sz w:val="21"/>
+          <w:szCs w:val="21"/>
+        </w:rPr>
+      </w:pPr>
+      <w:r>
+        <w:rPr>
+          <w:rFonts w:ascii="MonoLisa-Medium" w:eastAsia="Consolas" w:hAnsi="MonoLisa-Medium" w:cs="Consolas"/>
+          <w:sz w:val="21"/>
+          <w:szCs w:val="21"/>
+        </w:rPr>
+        <w:t>And so on until you have chosen words for each variable. You can change the words in between the "" as many times as you like to get a new story each time!</w:t>
+      </w:r>
+    </w:p>
+    <w:p>
+      <w:pPr>
+        <w:pStyle w:val="Heading1"/>
+        <w:rPr>
+          <w:rFonts w:ascii="Raleway SemiBold" w:eastAsiaTheme="minorHAnsi" w:hAnsi="Raleway SemiBold"/>
+          <w:color w:val="00B050"/>
+          <w:sz w:val="28"/>
+          <w:szCs w:val="28"/>
+          <w:lang w:val="en-GB"/>
+        </w:rPr>
+      </w:pPr>
+      <w:r>
+        <w:rPr>
+          <w:rFonts w:ascii="Raleway SemiBold" w:eastAsiaTheme="minorHAnsi" w:hAnsi="Raleway SemiBold"/>
+          <w:color w:val="00B050"/>
+          <w:sz w:val="28"/>
+          <w:szCs w:val="28"/>
+          <w:lang w:val="en-GB"/>
+        </w:rPr>
+        <w:t>Code:</w:t>
+      </w:r>
+    </w:p>
+    <w:p>
+      <w:pPr>
+        <w:pStyle w:val="HTMLPreformatted"/>
+        <w:numPr>
+          <w:ilvl w:val="0"/>
+          <w:numId w:val="3"/>
+        </w:numPr>
+        <w:pBdr>
+          <w:top w:val="single" w:sz="6" w:space="2" w:color="888888"/>
+          <w:left w:val="single" w:sz="6" w:space="2" w:color="888888"/>
+          <w:bottom w:val="single" w:sz="6" w:space="0" w:color="888888"/>
+          <w:right w:val="single" w:sz="6" w:space="2" w:color="888888"/>
+        </w:pBdr>
+        <w:shd w:val="clear" w:color="auto" w:fill="333333"/>
+        <w:tabs>
+          <w:tab w:val="clear" w:pos="720"/>
+        </w:tabs>
+        <w:spacing w:before="100" w:beforeAutospacing="1" w:after="100" w:afterAutospacing="1"/>
+        <w:rPr>
+          <w:rFonts w:ascii="MonoLisa-Light" w:hAnsi="MonoLisa-Light" w:cs="Times New Roman"/>
+          <w:color w:val="FFFFFF"/>
+          <w:sz w:val="23"/>
+          <w:szCs w:val="23"/>
+        </w:rPr>
+      </w:pPr>
+      <w:r>
+        <w:rPr>
+          <w:rFonts w:ascii="MonoLisa-Light" w:hAnsi="MonoLisa-Light" w:cs="Times New Roman"/>
+          <w:color w:val="FFFFFF"/>
+          <w:sz w:val="23"/>
+          <w:szCs w:val="23"/>
+        </w:rPr>
+        <w:t xml:space="preserve">your_name = </w:t>
+      </w:r>
+      <w:r>
+        <w:rPr>
+          <w:rFonts w:ascii="MonoLisa-Light" w:hAnsi="MonoLisa-Light" w:cs="Times New Roman"/>
+          <w:color w:val="FFA0A0"/>
+          <w:sz w:val="23"/>
+          <w:szCs w:val="23"/>
+        </w:rPr>
+        <w:t>""</w:t>
+      </w:r>
+      <w:r>
+        <w:rPr>
+          <w:rFonts w:ascii="MonoLisa-Light" w:hAnsi="MonoLisa-Light" w:cs="Times New Roman"/>
+          <w:color w:val="FFFFFF"/>
+          <w:sz w:val="23"/>
+          <w:szCs w:val="23"/>
+        </w:rPr>
+        <w:t xml:space="preserve"> </w:t>
+      </w:r>
+    </w:p>
+    <w:p>
+      <w:pPr>
+        <w:pStyle w:val="HTMLPreformatted"/>
+        <w:numPr>
+          <w:ilvl w:val="0"/>
+          <w:numId w:val="3"/>
+        </w:numPr>
+        <w:pBdr>
+          <w:top w:val="single" w:sz="6" w:space="2" w:color="888888"/>
+          <w:left w:val="single" w:sz="6" w:space="2" w:color="888888"/>
+          <w:bottom w:val="single" w:sz="6" w:space="0" w:color="888888"/>
+          <w:right w:val="single" w:sz="6" w:space="2" w:color="888888"/>
+        </w:pBdr>
+        <w:shd w:val="clear" w:color="auto" w:fill="333333"/>
+        <w:tabs>
+          <w:tab w:val="clear" w:pos="720"/>
+        </w:tabs>
+        <w:spacing w:before="100" w:beforeAutospacing="1" w:after="100" w:afterAutospacing="1"/>
+        <w:rPr>
+          <w:rFonts w:ascii="MonoLisa-Light" w:hAnsi="MonoLisa-Light" w:cs="Times New Roman"/>
+          <w:color w:val="FFFFFF"/>
+          <w:sz w:val="23"/>
+          <w:szCs w:val="23"/>
+        </w:rPr>
+      </w:pPr>
+      <w:r>
+        <w:rPr>
+          <w:rFonts w:ascii="MonoLisa-Light" w:hAnsi="MonoLisa-Light" w:cs="Times New Roman"/>
+          <w:color w:val="FFFFFF"/>
+          <w:sz w:val="23"/>
+          <w:szCs w:val="23"/>
+        </w:rPr>
+        <w:t xml:space="preserve">your_favourite_food = </w:t>
+      </w:r>
+      <w:r>
+        <w:rPr>
+          <w:rFonts w:ascii="MonoLisa-Light" w:hAnsi="MonoLisa-Light" w:cs="Times New Roman"/>
+          <w:color w:val="FFA0A0"/>
+          <w:sz w:val="23"/>
+          <w:szCs w:val="23"/>
+        </w:rPr>
+        <w:t>""</w:t>
+      </w:r>
+    </w:p>
+    <w:p>
+      <w:pPr>
+        <w:pStyle w:val="HTMLPreformatted"/>
+        <w:numPr>
+          <w:ilvl w:val="0"/>
+          <w:numId w:val="3"/>
+        </w:numPr>
+        <w:pBdr>
+          <w:top w:val="single" w:sz="6" w:space="2" w:color="888888"/>
+          <w:left w:val="single" w:sz="6" w:space="2" w:color="888888"/>
+          <w:bottom w:val="single" w:sz="6" w:space="0" w:color="888888"/>
+          <w:right w:val="single" w:sz="6" w:space="2" w:color="888888"/>
+        </w:pBdr>
+        <w:shd w:val="clear" w:color="auto" w:fill="333333"/>
+        <w:tabs>
+          <w:tab w:val="clear" w:pos="720"/>
+        </w:tabs>
+        <w:spacing w:before="100" w:beforeAutospacing="1" w:after="100" w:afterAutospacing="1"/>
+        <w:rPr>
+          <w:rFonts w:ascii="MonoLisa-Light" w:hAnsi="MonoLisa-Light" w:cs="Times New Roman"/>
+          <w:color w:val="FFFFFF"/>
+          <w:sz w:val="23"/>
+          <w:szCs w:val="23"/>
+        </w:rPr>
+      </w:pPr>
+      <w:r>
+        <w:rPr>
+          <w:rFonts w:ascii="MonoLisa-Light" w:hAnsi="MonoLisa-Light" w:cs="Times New Roman"/>
+          <w:color w:val="FFFFFF"/>
+          <w:sz w:val="23"/>
+          <w:szCs w:val="23"/>
+        </w:rPr>
+        <w:t xml:space="preserve">something_youre_good_at = </w:t>
+      </w:r>
+      <w:r>
+        <w:rPr>
+          <w:rFonts w:ascii="MonoLisa-Light" w:hAnsi="MonoLisa-Light" w:cs="Times New Roman"/>
+          <w:color w:val="FFA0A0"/>
+          <w:sz w:val="23"/>
+          <w:szCs w:val="23"/>
+        </w:rPr>
+        <w:t>""</w:t>
+      </w:r>
+    </w:p>
+    <w:p>
+      <w:pPr>
+        <w:pStyle w:val="HTMLPreformatted"/>
+        <w:numPr>
+          <w:ilvl w:val="0"/>
+          <w:numId w:val="3"/>
+        </w:numPr>
+        <w:pBdr>
+          <w:top w:val="single" w:sz="6" w:space="2" w:color="888888"/>
+          <w:left w:val="single" w:sz="6" w:space="2" w:color="888888"/>
+          <w:bottom w:val="single" w:sz="6" w:space="0" w:color="888888"/>
+          <w:right w:val="single" w:sz="6" w:space="2" w:color="888888"/>
+        </w:pBdr>
+        <w:shd w:val="clear" w:color="auto" w:fill="333333"/>
+        <w:tabs>
+          <w:tab w:val="clear" w:pos="720"/>
+        </w:tabs>
+        <w:spacing w:before="100" w:beforeAutospacing="1" w:after="100" w:afterAutospacing="1"/>
+        <w:rPr>
+          <w:rFonts w:ascii="MonoLisa-Light" w:hAnsi="MonoLisa-Light" w:cs="Times New Roman"/>
+          <w:color w:val="FFFFFF"/>
+          <w:sz w:val="23"/>
+          <w:szCs w:val="23"/>
+        </w:rPr>
+      </w:pPr>
+      <w:r>
+        <w:rPr>
+          <w:rFonts w:ascii="MonoLisa-Light" w:hAnsi="MonoLisa-Light" w:cs="Times New Roman"/>
+          <w:color w:val="FFFFFF"/>
+          <w:sz w:val="23"/>
+          <w:szCs w:val="23"/>
+        </w:rPr>
+        <w:t xml:space="preserve">something_you_are = </w:t>
+      </w:r>
+      <w:r>
+        <w:rPr>
+          <w:rFonts w:ascii="MonoLisa-Light" w:hAnsi="MonoLisa-Light" w:cs="Times New Roman"/>
+          <w:color w:val="FFA0A0"/>
+          <w:sz w:val="23"/>
+          <w:szCs w:val="23"/>
+        </w:rPr>
+        <w:t>""</w:t>
+      </w:r>
+    </w:p>
+    <w:p>
+      <w:pPr>
+        <w:pStyle w:val="HTMLPreformatted"/>
+        <w:numPr>
+          <w:ilvl w:val="0"/>
+          <w:numId w:val="3"/>
+        </w:numPr>
+        <w:pBdr>
+          <w:top w:val="single" w:sz="6" w:space="2" w:color="888888"/>
+          <w:left w:val="single" w:sz="6" w:space="2" w:color="888888"/>
+          <w:bottom w:val="single" w:sz="6" w:space="0" w:color="888888"/>
+          <w:right w:val="single" w:sz="6" w:space="2" w:color="888888"/>
+        </w:pBdr>
+        <w:shd w:val="clear" w:color="auto" w:fill="333333"/>
+        <w:tabs>
+          <w:tab w:val="clear" w:pos="720"/>
+        </w:tabs>
+        <w:spacing w:before="100" w:beforeAutospacing="1" w:after="100" w:afterAutospacing="1"/>
+        <w:rPr>
+          <w:rFonts w:ascii="MonoLisa-Light" w:hAnsi="MonoLisa-Light" w:cs="Times New Roman"/>
+          <w:color w:val="FFFFFF"/>
+          <w:sz w:val="23"/>
+          <w:szCs w:val="23"/>
+        </w:rPr>
+      </w:pPr>
+      <w:r>
+        <w:rPr>
+          <w:rFonts w:ascii="MonoLisa-Light" w:hAnsi="MonoLisa-Light" w:cs="Times New Roman"/>
+          <w:color w:val="FFFFFF"/>
+          <w:sz w:val="23"/>
+          <w:szCs w:val="23"/>
+        </w:rPr>
+        <w:t xml:space="preserve">embarrassing_thing_you_did = </w:t>
+      </w:r>
+      <w:r>
+        <w:rPr>
+          <w:rFonts w:ascii="MonoLisa-Light" w:hAnsi="MonoLisa-Light" w:cs="Times New Roman"/>
+          <w:color w:val="FFA0A0"/>
+          <w:sz w:val="23"/>
+          <w:szCs w:val="23"/>
+        </w:rPr>
+        <w:t>""</w:t>
+      </w:r>
+    </w:p>
+    <w:p>
+      <w:pPr>
+        <w:pStyle w:val="HTMLPreformatted"/>
+        <w:numPr>
+          <w:ilvl w:val="0"/>
+          <w:numId w:val="3"/>
+        </w:numPr>
+        <w:pBdr>
+          <w:top w:val="single" w:sz="6" w:space="2" w:color="888888"/>
+          <w:left w:val="single" w:sz="6" w:space="2" w:color="888888"/>
+          <w:bottom w:val="single" w:sz="6" w:space="0" w:color="888888"/>
+          <w:right w:val="single" w:sz="6" w:space="2" w:color="888888"/>
+        </w:pBdr>
+        <w:shd w:val="clear" w:color="auto" w:fill="333333"/>
+        <w:tabs>
+          <w:tab w:val="clear" w:pos="720"/>
+        </w:tabs>
+        <w:spacing w:before="100" w:beforeAutospacing="1" w:after="100" w:afterAutospacing="1"/>
+        <w:rPr>
+          <w:rFonts w:ascii="MonoLisa-Light" w:hAnsi="MonoLisa-Light" w:cs="Times New Roman"/>
+          <w:color w:val="FFFFFF"/>
+          <w:sz w:val="23"/>
+          <w:szCs w:val="23"/>
+        </w:rPr>
+      </w:pPr>
+      <w:r>
+        <w:rPr>
+          <w:rFonts w:ascii="MonoLisa-Light" w:hAnsi="MonoLisa-Light" w:cs="Times New Roman"/>
+          <w:color w:val="FFFFFF"/>
+          <w:sz w:val="23"/>
+          <w:szCs w:val="23"/>
+        </w:rPr>
+        <w:t xml:space="preserve">nice_thing_you_do = </w:t>
+      </w:r>
+      <w:r>
+        <w:rPr>
+          <w:rFonts w:ascii="MonoLisa-Light" w:hAnsi="MonoLisa-Light" w:cs="Times New Roman"/>
+          <w:color w:val="FFA0A0"/>
+          <w:sz w:val="23"/>
+          <w:szCs w:val="23"/>
+        </w:rPr>
+        <w:t>""</w:t>
+      </w:r>
+      <w:r>
+        <w:rPr>
+          <w:rFonts w:ascii="MonoLisa-Light" w:hAnsi="MonoLisa-Light" w:cs="Times New Roman"/>
+          <w:color w:val="FFFFFF"/>
+          <w:sz w:val="23"/>
+          <w:szCs w:val="23"/>
+        </w:rPr>
+        <w:t xml:space="preserve"> </w:t>
+      </w:r>
+    </w:p>
+    <w:p>
+      <w:pPr>
+        <w:pStyle w:val="HTMLPreformatted"/>
+        <w:numPr>
+          <w:ilvl w:val="0"/>
+          <w:numId w:val="3"/>
+        </w:numPr>
+        <w:pBdr>
+          <w:top w:val="single" w:sz="6" w:space="2" w:color="888888"/>
+          <w:left w:val="single" w:sz="6" w:space="2" w:color="888888"/>
+          <w:bottom w:val="single" w:sz="6" w:space="0" w:color="888888"/>
+          <w:right w:val="single" w:sz="6" w:space="2" w:color="888888"/>
+        </w:pBdr>
+        <w:shd w:val="clear" w:color="auto" w:fill="333333"/>
+        <w:tabs>
+          <w:tab w:val="clear" w:pos="720"/>
+        </w:tabs>
+        <w:spacing w:before="100" w:beforeAutospacing="1" w:after="100" w:afterAutospacing="1"/>
+        <w:rPr>
+          <w:rFonts w:ascii="MonoLisa-Light" w:hAnsi="MonoLisa-Light" w:cs="Times New Roman"/>
+          <w:color w:val="FFFFFF"/>
+          <w:sz w:val="23"/>
+          <w:szCs w:val="23"/>
+        </w:rPr>
+      </w:pPr>
+      <w:r>
+        <w:rPr>
+          <w:rFonts w:ascii="MonoLisa-Light" w:hAnsi="MonoLisa-Light" w:cs="Times New Roman"/>
+          <w:color w:val="FFFFFF"/>
+          <w:sz w:val="23"/>
+          <w:szCs w:val="23"/>
+        </w:rPr>
+        <w:t>print</w:t>
+      </w:r>
+      <w:r>
+        <w:rPr>
+          <w:rFonts w:ascii="MonoLisa-Light" w:hAnsi="MonoLisa-Light" w:cs="Times New Roman"/>
+          <w:color w:val="FFFFFF"/>
+          <w:sz w:val="23"/>
+          <w:szCs w:val="23"/>
+        </w:rPr>
+        <w:t>(</w:t>
+      </w:r>
+      <w:r>
+        <w:rPr>
+          <w:rFonts w:ascii="MonoLisa-Light" w:hAnsi="MonoLisa-Light" w:cs="Times New Roman"/>
+          <w:color w:val="FFFFFF"/>
+          <w:sz w:val="23"/>
+          <w:szCs w:val="23"/>
+        </w:rPr>
+        <w:t>"Face it, "</w:t>
+      </w:r>
+      <w:r>
+        <w:rPr>
+          <w:rFonts w:ascii="MonoLisa-Light" w:hAnsi="MonoLisa-Light" w:cs="Times New Roman"/>
+          <w:color w:val="FFFFFF"/>
+          <w:sz w:val="23"/>
+          <w:szCs w:val="23"/>
+        </w:rPr>
+        <w:t xml:space="preserve"> + your_name + </w:t>
+      </w:r>
+      <w:r>
+        <w:rPr>
+          <w:rFonts w:ascii="MonoLisa-Light" w:hAnsi="MonoLisa-Light" w:cs="Times New Roman"/>
+          <w:color w:val="FFFFFF"/>
+          <w:sz w:val="23"/>
+          <w:szCs w:val="23"/>
+        </w:rPr>
+        <w:t>", you are about the greatest\nthing since "</w:t>
+      </w:r>
+      <w:r>
+        <w:rPr>
+          <w:rFonts w:ascii="MonoLisa-Light" w:hAnsi="MonoLisa-Light" w:cs="Times New Roman"/>
+          <w:color w:val="FFFFFF"/>
+          <w:sz w:val="23"/>
+          <w:szCs w:val="23"/>
+        </w:rPr>
+        <w:t xml:space="preserve"> + your_favourite_food + </w:t>
+      </w:r>
+      <w:r>
+        <w:rPr>
+          <w:rFonts w:ascii="MonoLisa-Light" w:hAnsi="MonoLisa-Light" w:cs="Times New Roman"/>
+          <w:color w:val="FFFFFF"/>
+          <w:sz w:val="23"/>
+          <w:szCs w:val="23"/>
+        </w:rPr>
+        <w:t>". No one else can "</w:t>
+      </w:r>
+      <w:r>
+        <w:rPr>
+          <w:rFonts w:ascii="MonoLisa-Light" w:hAnsi="MonoLisa-Light" w:cs="Times New Roman"/>
+          <w:color w:val="FFFFFF"/>
+          <w:sz w:val="23"/>
+          <w:szCs w:val="23"/>
+        </w:rPr>
+        <w:t xml:space="preserve"> + something_youre_good_at + </w:t>
+      </w:r>
+      <w:r>
+        <w:rPr>
+          <w:rFonts w:ascii="MonoLisa-Light" w:hAnsi="MonoLisa-Light" w:cs="Times New Roman"/>
+          <w:color w:val="FFFFFF"/>
+          <w:sz w:val="23"/>
+          <w:szCs w:val="23"/>
+        </w:rPr>
+        <w:t>"\nlike you can. Your best friend says you are\nthe "</w:t>
+      </w:r>
+      <w:r>
+        <w:rPr>
+          <w:rFonts w:ascii="MonoLisa-Light" w:hAnsi="MonoLisa-Light" w:cs="Times New Roman"/>
+          <w:color w:val="FFFFFF"/>
+          <w:sz w:val="23"/>
+          <w:szCs w:val="23"/>
+        </w:rPr>
+        <w:t xml:space="preserve"> + something_you_are + </w:t>
+      </w:r>
+      <w:r>
+        <w:rPr>
+          <w:rFonts w:ascii="MonoLisa-Light" w:hAnsi="MonoLisa-Light" w:cs="Times New Roman"/>
+          <w:color w:val="FFFFFF"/>
+          <w:sz w:val="23"/>
+          <w:szCs w:val="23"/>
+        </w:rPr>
+        <w:t>"-est person in the world! Sure, you\nonce "</w:t>
+      </w:r>
+      <w:r>
+        <w:rPr>
+          <w:rFonts w:ascii="MonoLisa-Light" w:hAnsi="MonoLisa-Light" w:cs="Times New Roman"/>
+          <w:color w:val="FFFFFF"/>
+          <w:sz w:val="23"/>
+          <w:szCs w:val="23"/>
+        </w:rPr>
+        <w:t xml:space="preserve"> + embarrassing_thing_you_did + </w:t>
+      </w:r>
+      <w:r>
+        <w:rPr>
+          <w:rFonts w:ascii="MonoLisa-Light" w:hAnsi="MonoLisa-Light" w:cs="Times New Roman"/>
+          <w:color w:val="FFFFFF"/>
+          <w:sz w:val="23"/>
+          <w:szCs w:val="23"/>
+        </w:rPr>
+        <w:t>", but you also "</w:t>
+      </w:r>
+      <w:r>
+        <w:rPr>
+          <w:rFonts w:ascii="MonoLisa-Light" w:hAnsi="MonoLisa-Light" w:cs="Times New Roman"/>
+          <w:color w:val="FFFFFF"/>
+          <w:sz w:val="23"/>
+          <w:szCs w:val="23"/>
+        </w:rPr>
+        <w:t xml:space="preserve"> + nice_thing_you_do + </w:t>
+      </w:r>
+      <w:r>
+        <w:rPr>
+          <w:rFonts w:ascii="MonoLisa-Light" w:hAnsi="MonoLisa-Light" w:cs="Times New Roman"/>
+          <w:color w:val="FFFFFF"/>
+          <w:sz w:val="23"/>
+          <w:szCs w:val="23"/>
+        </w:rPr>
+        <w:t>" so\nreally, you are</w:t>
+      </w:r>
+    </w:p>
+    <w:p>
+      <w:pPr>
+        <w:pBdr>
+          <w:bottom w:val="single" w:sz="6" w:space="1" w:color="auto"/>
+        </w:pBdr>
+      </w:pPr>
+    </w:p>
+    <w:p>
+      <w:pPr>
+        <w:rPr>
+          <w:rFonts w:asciiTheme="majorHAnsi" w:eastAsiaTheme="majorEastAsia" w:hAnsiTheme="majorHAnsi" w:cstheme="majorBidi"/>
+          <w:color w:val="374C80" w:themeColor="accent1" w:themeShade="BF"/>
+          <w:sz w:val="32"/>
+          <w:szCs w:val="32"/>
+        </w:rPr>
+      </w:pPr>
+      <w:r>
+        <w:br w:type="page"/>
+      </w:r>
+    </w:p>
+    <w:p>
+      <w:pPr>
+        <w:pStyle w:val="Heading1"/>
+      </w:pPr>
+      <w:r>
+        <w:lastRenderedPageBreak/>
+        <w:t>Exercise 02</w:t>
+      </w:r>
+    </w:p>
+    <w:p>
+      <w:pPr>
+        <w:pStyle w:val="Heading1"/>
+        <w:rPr>
+          <w:rFonts w:ascii="Raleway SemiBold" w:eastAsiaTheme="minorHAnsi" w:hAnsi="Raleway SemiBold"/>
+          <w:color w:val="629DD1" w:themeColor="accent2"/>
+          <w:sz w:val="28"/>
+          <w:szCs w:val="28"/>
+          <w:lang w:val="en-GB"/>
+        </w:rPr>
+      </w:pPr>
+      <w:sdt>
+        <w:sdtPr>
+          <w:rPr>
+            <w:rFonts w:ascii="Wingdings 2" w:hAnsi="Wingdings 2"/>
+            <w:color w:val="629DD1" w:themeColor="accent2"/>
+            <w:sz w:val="28"/>
+            <w:szCs w:val="28"/>
+          </w:rPr>
+          <w:id w:val="1722558963"/>
+          <w14:checkbox>
+            <w14:checked w14:val="0"/>
+            <w14:checkedState w14:val="0052" w14:font="Wingdings 2"/>
+            <w14:uncheckedState w14:val="00A3" w14:font="Wingdings 2"/>
+          </w14:checkbox>
+        </w:sdtPr>
+        <w:sdtContent>
+          <w:r>
+            <w:rPr>
+              <w:rFonts w:ascii="Wingdings 2" w:hAnsi="Wingdings 2"/>
+              <w:color w:val="629DD1" w:themeColor="accent2"/>
+              <w:sz w:val="28"/>
+              <w:szCs w:val="28"/>
+            </w:rPr>
+            <w:sym w:font="Wingdings 2" w:char="F0A3"/>
+          </w:r>
+        </w:sdtContent>
+      </w:sdt>
+      <w:r>
+        <w:rPr>
+          <w:rFonts w:ascii="MonoLisa-Black" w:hAnsi="MonoLisa-Black"/>
+          <w:b/>
+          <w:bCs/>
+          <w:color w:val="629DD1" w:themeColor="accent2"/>
+          <w:sz w:val="28"/>
+          <w:szCs w:val="28"/>
+        </w:rPr>
+        <w:t xml:space="preserve"> </w:t>
+      </w:r>
+      <w:r>
+        <w:rPr>
+          <w:rFonts w:ascii="Raleway SemiBold" w:eastAsiaTheme="minorHAnsi" w:hAnsi="Raleway SemiBold"/>
+          <w:color w:val="629DD1" w:themeColor="accent2"/>
+          <w:sz w:val="28"/>
+          <w:szCs w:val="28"/>
+          <w:lang w:val="en-GB"/>
+        </w:rPr>
+        <w:t>Task 1</w:t>
+      </w:r>
+      <w:r>
+        <w:rPr>
+          <w:rFonts w:ascii="Raleway SemiBold" w:eastAsiaTheme="minorHAnsi" w:hAnsi="Raleway SemiBold"/>
+          <w:color w:val="629DD1" w:themeColor="accent2"/>
+          <w:sz w:val="28"/>
+          <w:szCs w:val="28"/>
+          <w:lang w:val="en-GB"/>
+        </w:rPr>
+        <w:t>:</w:t>
+      </w:r>
+    </w:p>
+    <w:p>
+      <w:pPr>
+        <w:rPr>
+          <w:rFonts w:ascii="MonoLisa-Medium" w:hAnsi="MonoLisa-Medium"/>
+          <w:lang w:val="en-GB"/>
+        </w:rPr>
+      </w:pPr>
+      <w:r>
+        <w:rPr>
+          <w:rFonts w:ascii="MonoLisa-Medium" w:hAnsi="MonoLisa-Medium"/>
+        </w:rPr>
+        <w:t>Declare and assign a variable for your surname.</w:t>
+      </w:r>
+    </w:p>
+    <w:p>
+      <w:pPr>
+        <w:rPr>
+          <w:rFonts w:ascii="MonoLisa-BoldItalic" w:hAnsi="MonoLisa-BoldItalic"/>
+          <w:b/>
+          <w:bCs/>
+        </w:rPr>
+      </w:pPr>
+      <w:r>
+        <w:rPr>
+          <w:rFonts w:ascii="MonoLisa-BoldItalic" w:hAnsi="MonoLisa-BoldItalic"/>
+          <w:b/>
+          <w:bCs/>
+        </w:rPr>
+        <w:t xml:space="preserve">Recall, we </w:t>
+      </w:r>
+      <w:r>
+        <w:rPr>
+          <w:rFonts w:ascii="MonoLisa-BoldItalic" w:hAnsi="MonoLisa-BoldItalic"/>
+          <w:b/>
+          <w:bCs/>
+          <w:u w:val="single"/>
+        </w:rPr>
+        <w:t>do</w:t>
+      </w:r>
+      <w:r>
+        <w:rPr>
+          <w:rFonts w:ascii="MonoLisa-BoldItalic" w:hAnsi="MonoLisa-BoldItalic"/>
+          <w:b/>
+          <w:bCs/>
+        </w:rPr>
+        <w:t xml:space="preserve"> need quotation marks when assigning strings and characters to variables.</w:t>
+      </w:r>
+    </w:p>
+    <w:p>
+      <w:pPr>
+        <w:rPr>
+          <w:rFonts w:ascii="MonoLisa-Medium" w:hAnsi="MonoLisa-Medium"/>
+        </w:rPr>
+      </w:pPr>
+      <w:r>
+        <w:rPr>
+          <w:rFonts w:ascii="MonoLisa-Medium" w:hAnsi="MonoLisa-Medium"/>
+        </w:rPr>
+        <w:t>Use the print function to print out the variable.</w:t>
+      </w:r>
+    </w:p>
+    <w:p>
+      <w:pPr>
+        <w:pStyle w:val="Heading1"/>
+        <w:rPr>
+          <w:rFonts w:ascii="Raleway SemiBold" w:eastAsiaTheme="minorHAnsi" w:hAnsi="Raleway SemiBold"/>
+          <w:color w:val="629DD1" w:themeColor="accent2"/>
+          <w:sz w:val="28"/>
+          <w:szCs w:val="28"/>
+          <w:lang w:val="en-GB"/>
+        </w:rPr>
+      </w:pPr>
+      <w:sdt>
+        <w:sdtPr>
+          <w:rPr>
+            <w:rFonts w:ascii="Wingdings 2" w:hAnsi="Wingdings 2"/>
+            <w:color w:val="629DD1" w:themeColor="accent2"/>
+            <w:sz w:val="28"/>
+            <w:szCs w:val="28"/>
+          </w:rPr>
+          <w:id w:val="-1455160460"/>
+          <w14:checkbox>
+            <w14:checked w14:val="0"/>
+            <w14:checkedState w14:val="0052" w14:font="Wingdings 2"/>
+            <w14:uncheckedState w14:val="00A3" w14:font="Wingdings 2"/>
+          </w14:checkbox>
+        </w:sdtPr>
+        <w:sdtContent>
+          <w:r>
+            <w:rPr>
+              <w:rFonts w:ascii="Wingdings 2" w:hAnsi="Wingdings 2"/>
+              <w:color w:val="629DD1" w:themeColor="accent2"/>
+              <w:sz w:val="28"/>
+              <w:szCs w:val="28"/>
+            </w:rPr>
+            <w:sym w:font="Wingdings 2" w:char="F0A3"/>
+          </w:r>
+        </w:sdtContent>
+      </w:sdt>
+      <w:r>
+        <w:rPr>
+          <w:rFonts w:ascii="MonoLisa-Black" w:hAnsi="MonoLisa-Black"/>
+          <w:b/>
+          <w:bCs/>
+          <w:color w:val="629DD1" w:themeColor="accent2"/>
+          <w:sz w:val="28"/>
+          <w:szCs w:val="28"/>
+        </w:rPr>
+        <w:t xml:space="preserve"> </w:t>
+      </w:r>
+      <w:r>
+        <w:rPr>
+          <w:rFonts w:ascii="Raleway SemiBold" w:eastAsiaTheme="minorHAnsi" w:hAnsi="Raleway SemiBold"/>
+          <w:color w:val="629DD1" w:themeColor="accent2"/>
+          <w:sz w:val="28"/>
+          <w:szCs w:val="28"/>
+          <w:lang w:val="en-GB"/>
+        </w:rPr>
+        <w:t>Task 2</w:t>
+      </w:r>
+      <w:r>
+        <w:rPr>
+          <w:rFonts w:ascii="Raleway SemiBold" w:eastAsiaTheme="minorHAnsi" w:hAnsi="Raleway SemiBold"/>
+          <w:color w:val="629DD1" w:themeColor="accent2"/>
+          <w:sz w:val="28"/>
+          <w:szCs w:val="28"/>
+          <w:lang w:val="en-GB"/>
+        </w:rPr>
+        <w:t>:</w:t>
+      </w:r>
+    </w:p>
+    <w:p>
+      <w:pPr>
+        <w:rPr>
+          <w:rFonts w:ascii="MonoLisa-Medium" w:hAnsi="MonoLisa-Medium"/>
+          <w:b/>
+          <w:bCs/>
+          <w:lang w:val="en-GB"/>
+        </w:rPr>
+      </w:pPr>
+      <w:r>
+        <w:rPr>
+          <w:rFonts w:ascii="MonoLisa-Medium" w:hAnsi="MonoLisa-Medium"/>
+        </w:rPr>
+        <w:t>Declare and assign a variable for your birth year.</w:t>
+      </w:r>
+    </w:p>
+    <w:p>
+      <w:pPr>
+        <w:rPr>
+          <w:rFonts w:ascii="MonoLisa-BoldItalic" w:hAnsi="MonoLisa-BoldItalic"/>
+          <w:b/>
+          <w:bCs/>
+        </w:rPr>
+      </w:pPr>
+      <w:r>
+        <w:rPr>
+          <w:rFonts w:ascii="MonoLisa-BoldItalic" w:hAnsi="MonoLisa-BoldItalic"/>
+          <w:b/>
+          <w:bCs/>
+        </w:rPr>
+        <w:t>Recall, we don’t need quotation marks when assigning integer(whole) numbers to variables.</w:t>
+      </w:r>
+    </w:p>
+    <w:p>
+      <w:pPr>
+        <w:rPr>
+          <w:rFonts w:ascii="MonoLisa-Medium" w:hAnsi="MonoLisa-Medium"/>
+        </w:rPr>
+      </w:pPr>
+      <w:r>
+        <w:rPr>
+          <w:rFonts w:ascii="MonoLisa-Medium" w:hAnsi="MonoLisa-Medium"/>
+        </w:rPr>
+        <w:t>Use the print function to print out the variable.</w:t>
+      </w:r>
+    </w:p>
+    <w:p>
+      <w:pPr>
+        <w:pStyle w:val="Heading1"/>
+        <w:rPr>
+          <w:rFonts w:ascii="Raleway SemiBold" w:eastAsiaTheme="minorHAnsi" w:hAnsi="Raleway SemiBold"/>
+          <w:color w:val="629DD1" w:themeColor="accent2"/>
+          <w:sz w:val="28"/>
+          <w:szCs w:val="28"/>
+          <w:lang w:val="en-GB"/>
+        </w:rPr>
+      </w:pPr>
+      <w:sdt>
+        <w:sdtPr>
+          <w:rPr>
+            <w:rFonts w:ascii="Wingdings 2" w:hAnsi="Wingdings 2"/>
+            <w:color w:val="629DD1" w:themeColor="accent2"/>
+            <w:sz w:val="28"/>
+            <w:szCs w:val="28"/>
+          </w:rPr>
+          <w:id w:val="-2131699514"/>
+          <w14:checkbox>
+            <w14:checked w14:val="0"/>
+            <w14:checkedState w14:val="0052" w14:font="Wingdings 2"/>
+            <w14:uncheckedState w14:val="00A3" w14:font="Wingdings 2"/>
+          </w14:checkbox>
+        </w:sdtPr>
+        <w:sdtContent>
+          <w:r>
+            <w:rPr>
+              <w:rFonts w:ascii="Wingdings 2" w:hAnsi="Wingdings 2"/>
+              <w:color w:val="629DD1" w:themeColor="accent2"/>
+              <w:sz w:val="28"/>
+              <w:szCs w:val="28"/>
+            </w:rPr>
+            <w:sym w:font="Wingdings 2" w:char="F0A3"/>
+          </w:r>
+        </w:sdtContent>
+      </w:sdt>
+      <w:r>
+        <w:rPr>
+          <w:rFonts w:ascii="MonoLisa-Black" w:hAnsi="MonoLisa-Black"/>
+          <w:b/>
+          <w:bCs/>
+          <w:color w:val="629DD1" w:themeColor="accent2"/>
+          <w:sz w:val="28"/>
+          <w:szCs w:val="28"/>
+        </w:rPr>
+        <w:t xml:space="preserve"> </w:t>
+      </w:r>
+      <w:r>
+        <w:rPr>
+          <w:rFonts w:ascii="Raleway SemiBold" w:eastAsiaTheme="minorHAnsi" w:hAnsi="Raleway SemiBold"/>
+          <w:color w:val="629DD1" w:themeColor="accent2"/>
+          <w:sz w:val="28"/>
+          <w:szCs w:val="28"/>
+          <w:lang w:val="en-GB"/>
+        </w:rPr>
+        <w:t>Task 3</w:t>
+      </w:r>
+      <w:r>
+        <w:rPr>
+          <w:rFonts w:ascii="Raleway SemiBold" w:eastAsiaTheme="minorHAnsi" w:hAnsi="Raleway SemiBold"/>
+          <w:color w:val="629DD1" w:themeColor="accent2"/>
+          <w:sz w:val="28"/>
+          <w:szCs w:val="28"/>
+          <w:lang w:val="en-GB"/>
+        </w:rPr>
+        <w:t>:</w:t>
+      </w:r>
+    </w:p>
+    <w:p>
+      <w:pPr>
+        <w:rPr>
+          <w:rFonts w:ascii="MonoLisa-Medium" w:hAnsi="MonoLisa-Medium"/>
+          <w:lang w:val="en-GB"/>
+        </w:rPr>
+      </w:pPr>
+      <w:r>
+        <w:rPr>
+          <w:rFonts w:ascii="MonoLisa-Medium" w:hAnsi="MonoLisa-Medium"/>
+        </w:rPr>
+        <w:t>Replace the ? With the correct operator to replicate the output given.</w:t>
+      </w:r>
+    </w:p>
+    <w:p>
+      <w:pPr>
+        <w:pStyle w:val="HTMLPreformatted"/>
+        <w:numPr>
+          <w:ilvl w:val="0"/>
+          <w:numId w:val="4"/>
+        </w:numPr>
+        <w:pBdr>
+          <w:top w:val="single" w:sz="6" w:space="2" w:color="888888"/>
+          <w:left w:val="single" w:sz="6" w:space="2" w:color="888888"/>
+          <w:bottom w:val="single" w:sz="6" w:space="2" w:color="888888"/>
+          <w:right w:val="single" w:sz="6" w:space="2" w:color="888888"/>
+        </w:pBdr>
+        <w:shd w:val="clear" w:color="auto" w:fill="333333"/>
+        <w:tabs>
+          <w:tab w:val="clear" w:pos="720"/>
+        </w:tabs>
+        <w:spacing w:before="100" w:beforeAutospacing="1" w:after="100" w:afterAutospacing="1"/>
+        <w:rPr>
+          <w:rFonts w:ascii="MonoLisa-Light" w:hAnsi="MonoLisa-Light" w:cs="Times New Roman"/>
+          <w:color w:val="FFFFFF"/>
+          <w:sz w:val="23"/>
+          <w:szCs w:val="23"/>
+        </w:rPr>
+      </w:pPr>
+      <w:r>
+        <w:rPr>
+          <w:rFonts w:ascii="MonoLisa-Light" w:hAnsi="MonoLisa-Light" w:cs="Times New Roman"/>
+          <w:color w:val="F0E68C"/>
+          <w:sz w:val="23"/>
+          <w:szCs w:val="23"/>
+        </w:rPr>
+        <w:t>print</w:t>
+      </w:r>
+      <w:r>
+        <w:rPr>
+          <w:rFonts w:ascii="MonoLisa-Light" w:hAnsi="MonoLisa-Light" w:cs="Times New Roman"/>
+          <w:color w:val="FFFFFF"/>
+          <w:sz w:val="23"/>
+          <w:szCs w:val="23"/>
+        </w:rPr>
+        <w:t>(</w:t>
+      </w:r>
+      <w:r>
+        <w:rPr>
+          <w:rFonts w:ascii="MonoLisa-Light" w:hAnsi="MonoLisa-Light" w:cs="Times New Roman"/>
+          <w:color w:val="CD5C5C"/>
+          <w:sz w:val="23"/>
+          <w:szCs w:val="23"/>
+        </w:rPr>
+        <w:t>10</w:t>
+      </w:r>
+      <w:r>
+        <w:rPr>
+          <w:rFonts w:ascii="MonoLisa-Light" w:hAnsi="MonoLisa-Light" w:cs="Times New Roman"/>
+          <w:color w:val="FFFFFF"/>
+          <w:sz w:val="23"/>
+          <w:szCs w:val="23"/>
+        </w:rPr>
+        <w:t xml:space="preserve"> ? </w:t>
+      </w:r>
+      <w:r>
+        <w:rPr>
+          <w:rFonts w:ascii="MonoLisa-Light" w:hAnsi="MonoLisa-Light" w:cs="Times New Roman"/>
+          <w:color w:val="CD5C5C"/>
+          <w:sz w:val="23"/>
+          <w:szCs w:val="23"/>
+        </w:rPr>
+        <w:t>5</w:t>
+      </w:r>
+      <w:r>
+        <w:rPr>
+          <w:rFonts w:ascii="MonoLisa-Light" w:hAnsi="MonoLisa-Light" w:cs="Times New Roman"/>
+          <w:color w:val="FFFFFF"/>
+          <w:sz w:val="23"/>
+          <w:szCs w:val="23"/>
+        </w:rPr>
+        <w:t>)</w:t>
+      </w:r>
+    </w:p>
+    <w:p>
+      <w:pPr>
+        <w:rPr>
+          <w:rFonts w:ascii="MonoLisa-Medium" w:hAnsi="MonoLisa-Medium"/>
+          <w:color w:val="00B050"/>
+        </w:rPr>
+      </w:pPr>
+      <w:r>
+        <w:rPr>
+          <w:rFonts w:ascii="MonoLisa-Medium" w:hAnsi="MonoLisa-Medium"/>
+        </w:rPr>
+        <w:t xml:space="preserve">Expected Output: </w:t>
+      </w:r>
+      <w:r>
+        <w:rPr>
+          <w:rFonts w:ascii="MonoLisa-Medium" w:hAnsi="MonoLisa-Medium"/>
+          <w:color w:val="00B050"/>
+        </w:rPr>
+        <w:t>15</w:t>
+      </w:r>
+    </w:p>
+    <w:p>
+      <w:pPr>
+        <w:pStyle w:val="HTMLPreformatted"/>
+        <w:numPr>
+          <w:ilvl w:val="0"/>
+          <w:numId w:val="5"/>
+        </w:numPr>
+        <w:pBdr>
+          <w:top w:val="single" w:sz="6" w:space="2" w:color="888888"/>
+          <w:left w:val="single" w:sz="6" w:space="2" w:color="888888"/>
+          <w:bottom w:val="single" w:sz="6" w:space="2" w:color="888888"/>
+          <w:right w:val="single" w:sz="6" w:space="2" w:color="888888"/>
+        </w:pBdr>
+        <w:shd w:val="clear" w:color="auto" w:fill="333333"/>
+        <w:tabs>
+          <w:tab w:val="clear" w:pos="720"/>
+        </w:tabs>
+        <w:spacing w:before="100" w:beforeAutospacing="1" w:after="100" w:afterAutospacing="1"/>
+        <w:rPr>
+          <w:rFonts w:ascii="MonoLisa-Light" w:hAnsi="MonoLisa-Light" w:cs="Times New Roman"/>
+          <w:color w:val="FFFFFF"/>
+          <w:sz w:val="23"/>
+          <w:szCs w:val="23"/>
+        </w:rPr>
+      </w:pPr>
+      <w:r>
+        <w:rPr>
+          <w:rFonts w:ascii="MonoLisa-Light" w:hAnsi="MonoLisa-Light" w:cs="Times New Roman"/>
+          <w:color w:val="F0E68C"/>
+          <w:sz w:val="23"/>
+          <w:szCs w:val="23"/>
+        </w:rPr>
+        <w:t>print</w:t>
+      </w:r>
+      <w:r>
+        <w:rPr>
+          <w:rFonts w:ascii="MonoLisa-Light" w:hAnsi="MonoLisa-Light" w:cs="Times New Roman"/>
+          <w:color w:val="FFFFFF"/>
+          <w:sz w:val="23"/>
+          <w:szCs w:val="23"/>
+        </w:rPr>
+        <w:t>(</w:t>
+      </w:r>
+      <w:r>
+        <w:rPr>
+          <w:rFonts w:ascii="MonoLisa-Light" w:hAnsi="MonoLisa-Light" w:cs="Times New Roman"/>
+          <w:color w:val="CD5C5C"/>
+          <w:sz w:val="23"/>
+          <w:szCs w:val="23"/>
+        </w:rPr>
+        <w:t>10</w:t>
+      </w:r>
+      <w:r>
+        <w:rPr>
+          <w:rFonts w:ascii="MonoLisa-Light" w:hAnsi="MonoLisa-Light" w:cs="Times New Roman"/>
+          <w:color w:val="FFFFFF"/>
+          <w:sz w:val="23"/>
+          <w:szCs w:val="23"/>
+        </w:rPr>
+        <w:t xml:space="preserve"> ? </w:t>
+      </w:r>
+      <w:r>
+        <w:rPr>
+          <w:rFonts w:ascii="MonoLisa-Light" w:hAnsi="MonoLisa-Light" w:cs="Times New Roman"/>
+          <w:color w:val="CD5C5C"/>
+          <w:sz w:val="23"/>
+          <w:szCs w:val="23"/>
+        </w:rPr>
+        <w:t>5</w:t>
+      </w:r>
+      <w:r>
+        <w:rPr>
+          <w:rFonts w:ascii="MonoLisa-Light" w:hAnsi="MonoLisa-Light" w:cs="Times New Roman"/>
+          <w:color w:val="FFFFFF"/>
+          <w:sz w:val="23"/>
+          <w:szCs w:val="23"/>
+        </w:rPr>
+        <w:t>)</w:t>
+      </w:r>
+    </w:p>
+    <w:p>
+      <w:pPr>
+        <w:rPr>
+          <w:color w:val="FFFFFF" w:themeColor="background1"/>
+          <w:rtl/>
+        </w:rPr>
+      </w:pPr>
+      <w:r>
+        <w:rPr>
+          <w:rFonts w:ascii="MonoLisa-Medium" w:hAnsi="MonoLisa-Medium"/>
+        </w:rPr>
+        <w:t xml:space="preserve">Expected Output: </w:t>
+      </w:r>
+      <w:r>
+        <w:rPr>
+          <w:rFonts w:ascii="MonoLisa-Medium" w:hAnsi="MonoLisa-Medium"/>
+          <w:color w:val="00B050"/>
+        </w:rPr>
+        <w:t>5</w:t>
+      </w:r>
+    </w:p>
+    <w:p>
+      <w:pPr>
+        <w:pStyle w:val="HTMLPreformatted"/>
+        <w:numPr>
+          <w:ilvl w:val="0"/>
+          <w:numId w:val="6"/>
+        </w:numPr>
+        <w:pBdr>
+          <w:top w:val="single" w:sz="6" w:space="2" w:color="888888"/>
+          <w:left w:val="single" w:sz="6" w:space="2" w:color="888888"/>
+          <w:bottom w:val="single" w:sz="6" w:space="2" w:color="888888"/>
+          <w:right w:val="single" w:sz="6" w:space="2" w:color="888888"/>
+        </w:pBdr>
+        <w:shd w:val="clear" w:color="auto" w:fill="333333"/>
+        <w:tabs>
+          <w:tab w:val="clear" w:pos="720"/>
+        </w:tabs>
+        <w:spacing w:before="100" w:beforeAutospacing="1" w:after="100" w:afterAutospacing="1"/>
+        <w:rPr>
+          <w:rFonts w:ascii="MonoLisa-Light" w:hAnsi="MonoLisa-Light" w:cs="Times New Roman"/>
+          <w:color w:val="FFFFFF"/>
+          <w:sz w:val="23"/>
+          <w:szCs w:val="23"/>
+        </w:rPr>
+      </w:pPr>
+      <w:r>
+        <w:rPr>
+          <w:rFonts w:ascii="MonoLisa-Light" w:hAnsi="MonoLisa-Light" w:cs="Times New Roman"/>
+          <w:color w:val="F0E68C"/>
+          <w:sz w:val="23"/>
+          <w:szCs w:val="23"/>
+        </w:rPr>
+        <w:t>print</w:t>
+      </w:r>
+      <w:r>
+        <w:rPr>
+          <w:rFonts w:ascii="MonoLisa-Light" w:hAnsi="MonoLisa-Light" w:cs="Times New Roman"/>
+          <w:color w:val="FFFFFF"/>
+          <w:sz w:val="23"/>
+          <w:szCs w:val="23"/>
+        </w:rPr>
+        <w:t>(</w:t>
+      </w:r>
+      <w:r>
+        <w:rPr>
+          <w:rFonts w:ascii="MonoLisa-Light" w:hAnsi="MonoLisa-Light" w:cs="Times New Roman"/>
+          <w:color w:val="CD5C5C"/>
+          <w:sz w:val="23"/>
+          <w:szCs w:val="23"/>
+        </w:rPr>
+        <w:t>10</w:t>
+      </w:r>
+      <w:r>
+        <w:rPr>
+          <w:rFonts w:ascii="MonoLisa-Light" w:hAnsi="MonoLisa-Light" w:cs="Times New Roman"/>
+          <w:color w:val="FFFFFF"/>
+          <w:sz w:val="23"/>
+          <w:szCs w:val="23"/>
+        </w:rPr>
+        <w:t xml:space="preserve"> ? </w:t>
+      </w:r>
+      <w:r>
+        <w:rPr>
+          <w:rFonts w:ascii="MonoLisa-Light" w:hAnsi="MonoLisa-Light" w:cs="Times New Roman"/>
+          <w:color w:val="CD5C5C"/>
+          <w:sz w:val="23"/>
+          <w:szCs w:val="23"/>
+        </w:rPr>
+        <w:t>5</w:t>
+      </w:r>
+      <w:r>
+        <w:rPr>
+          <w:rFonts w:ascii="MonoLisa-Light" w:hAnsi="MonoLisa-Light" w:cs="Times New Roman"/>
+          <w:color w:val="FFFFFF"/>
+          <w:sz w:val="23"/>
+          <w:szCs w:val="23"/>
+        </w:rPr>
+        <w:t>)</w:t>
+      </w:r>
+    </w:p>
+    <w:p>
+      <w:pPr>
+        <w:rPr>
+          <w:color w:val="FFFFFF" w:themeColor="background1"/>
+          <w:rtl/>
+        </w:rPr>
+      </w:pPr>
+      <w:r>
+        <w:rPr>
+          <w:rFonts w:ascii="MonoLisa-Medium" w:hAnsi="MonoLisa-Medium"/>
+        </w:rPr>
+        <w:t xml:space="preserve">Expected Output: </w:t>
+      </w:r>
+      <w:r>
+        <w:rPr>
+          <w:rFonts w:ascii="MonoLisa-Medium" w:hAnsi="MonoLisa-Medium"/>
+          <w:color w:val="00B050"/>
+        </w:rPr>
+        <w:t>5</w:t>
+      </w:r>
+      <w:r>
+        <w:rPr>
+          <w:rFonts w:ascii="MonoLisa-Medium" w:hAnsi="MonoLisa-Medium"/>
+          <w:color w:val="00B050"/>
+        </w:rPr>
+        <w:t>0</w:t>
+      </w:r>
+    </w:p>
+    <w:p>
+      <w:pPr>
+        <w:pStyle w:val="HTMLPreformatted"/>
+        <w:numPr>
+          <w:ilvl w:val="0"/>
+          <w:numId w:val="7"/>
+        </w:numPr>
+        <w:pBdr>
+          <w:top w:val="single" w:sz="6" w:space="2" w:color="888888"/>
+          <w:left w:val="single" w:sz="6" w:space="2" w:color="888888"/>
+          <w:bottom w:val="single" w:sz="6" w:space="2" w:color="888888"/>
+          <w:right w:val="single" w:sz="6" w:space="2" w:color="888888"/>
+        </w:pBdr>
+        <w:shd w:val="clear" w:color="auto" w:fill="333333"/>
+        <w:tabs>
+          <w:tab w:val="clear" w:pos="720"/>
+        </w:tabs>
+        <w:spacing w:before="100" w:beforeAutospacing="1" w:after="100" w:afterAutospacing="1"/>
+        <w:rPr>
+          <w:rFonts w:ascii="MonoLisa-Light" w:hAnsi="MonoLisa-Light" w:cs="Times New Roman"/>
+          <w:color w:val="FFFFFF"/>
+          <w:sz w:val="23"/>
+          <w:szCs w:val="23"/>
+        </w:rPr>
+      </w:pPr>
+      <w:r>
+        <w:rPr>
+          <w:rFonts w:ascii="MonoLisa-Light" w:hAnsi="MonoLisa-Light" w:cs="Times New Roman"/>
+          <w:color w:val="F0E68C"/>
+          <w:sz w:val="23"/>
+          <w:szCs w:val="23"/>
+        </w:rPr>
+        <w:t>print</w:t>
+      </w:r>
+      <w:r>
+        <w:rPr>
+          <w:rFonts w:ascii="MonoLisa-Light" w:hAnsi="MonoLisa-Light" w:cs="Times New Roman"/>
+          <w:color w:val="FFFFFF"/>
+          <w:sz w:val="23"/>
+          <w:szCs w:val="23"/>
+        </w:rPr>
+        <w:t>(</w:t>
+      </w:r>
+      <w:r>
+        <w:rPr>
+          <w:rFonts w:ascii="MonoLisa-Light" w:hAnsi="MonoLisa-Light" w:cs="Times New Roman"/>
+          <w:color w:val="CD5C5C"/>
+          <w:sz w:val="23"/>
+          <w:szCs w:val="23"/>
+        </w:rPr>
+        <w:t>10</w:t>
+      </w:r>
+      <w:r>
+        <w:rPr>
+          <w:rFonts w:ascii="MonoLisa-Light" w:hAnsi="MonoLisa-Light" w:cs="Times New Roman"/>
+          <w:color w:val="FFFFFF"/>
+          <w:sz w:val="23"/>
+          <w:szCs w:val="23"/>
+        </w:rPr>
+        <w:t xml:space="preserve"> ? </w:t>
+      </w:r>
+      <w:r>
+        <w:rPr>
+          <w:rFonts w:ascii="MonoLisa-Light" w:hAnsi="MonoLisa-Light" w:cs="Times New Roman"/>
+          <w:color w:val="CD5C5C"/>
+          <w:sz w:val="23"/>
+          <w:szCs w:val="23"/>
+        </w:rPr>
+        <w:t>5</w:t>
+      </w:r>
+      <w:r>
+        <w:rPr>
+          <w:rFonts w:ascii="MonoLisa-Light" w:hAnsi="MonoLisa-Light" w:cs="Times New Roman"/>
+          <w:color w:val="FFFFFF"/>
+          <w:sz w:val="23"/>
+          <w:szCs w:val="23"/>
+        </w:rPr>
+        <w:t>)</w:t>
+      </w:r>
+    </w:p>
+    <w:p>
+      <w:pPr>
+        <w:pBdr>
+          <w:bottom w:val="single" w:sz="6" w:space="1" w:color="auto"/>
+        </w:pBdr>
+        <w:rPr>
+          <w:color w:val="FFFFFF" w:themeColor="background1"/>
+          <w:rtl/>
+        </w:rPr>
+      </w:pPr>
+      <w:r>
+        <w:rPr>
+          <w:rFonts w:ascii="MonoLisa-Medium" w:hAnsi="MonoLisa-Medium"/>
+        </w:rPr>
+        <w:t xml:space="preserve">Expected Output: </w:t>
+      </w:r>
+      <w:r>
+        <w:rPr>
+          <w:rFonts w:ascii="MonoLisa-Medium" w:hAnsi="MonoLisa-Medium"/>
+          <w:color w:val="00B050"/>
+        </w:rPr>
+        <w:t>2</w:t>
+      </w:r>
+    </w:p>
+    <w:p>
+      <w:pPr>
+        <w:rPr>
+          <w:rFonts w:asciiTheme="majorHAnsi" w:eastAsiaTheme="majorEastAsia" w:hAnsiTheme="majorHAnsi" w:cstheme="majorBidi"/>
+          <w:color w:val="374C80" w:themeColor="accent1" w:themeShade="BF"/>
+          <w:sz w:val="32"/>
+          <w:szCs w:val="32"/>
+        </w:rPr>
+      </w:pPr>
+      <w:r>
+        <w:br w:type="page"/>
+      </w:r>
+    </w:p>
+    <w:p>
+      <w:pPr>
+        <w:pStyle w:val="Heading1"/>
+      </w:pPr>
+      <w:r>
+        <w:lastRenderedPageBreak/>
+        <w:t>Exercise 03</w:t>
+      </w:r>
+    </w:p>
+    <w:p>
+      <w:pPr>
+        <w:pStyle w:val="Heading1"/>
+        <w:rPr>
+          <w:rFonts w:ascii="Raleway SemiBold" w:eastAsiaTheme="minorHAnsi" w:hAnsi="Raleway SemiBold"/>
+          <w:color w:val="629DD1" w:themeColor="accent2"/>
+          <w:sz w:val="28"/>
+          <w:szCs w:val="28"/>
+          <w:lang w:val="en-GB"/>
+        </w:rPr>
+      </w:pPr>
+      <w:sdt>
+        <w:sdtPr>
+          <w:rPr>
+            <w:rFonts w:ascii="Wingdings 2" w:hAnsi="Wingdings 2"/>
+            <w:color w:val="629DD1" w:themeColor="accent2"/>
+            <w:sz w:val="28"/>
+            <w:szCs w:val="28"/>
+          </w:rPr>
+          <w:id w:val="-828824888"/>
+          <w14:checkbox>
+            <w14:checked w14:val="0"/>
+            <w14:checkedState w14:val="0052" w14:font="Wingdings 2"/>
+            <w14:uncheckedState w14:val="00A3" w14:font="Wingdings 2"/>
+          </w14:checkbox>
+        </w:sdtPr>
+        <w:sdtContent>
+          <w:r>
+            <w:rPr>
+              <w:rFonts w:ascii="Wingdings 2" w:hAnsi="Wingdings 2"/>
+              <w:color w:val="629DD1" w:themeColor="accent2"/>
+              <w:sz w:val="28"/>
+              <w:szCs w:val="28"/>
+            </w:rPr>
+            <w:sym w:font="Wingdings 2" w:char="F0A3"/>
+          </w:r>
+        </w:sdtContent>
+      </w:sdt>
+      <w:r>
+        <w:rPr>
+          <w:rFonts w:ascii="MonoLisa-Black" w:hAnsi="MonoLisa-Black"/>
+          <w:b/>
+          <w:bCs/>
+          <w:color w:val="629DD1" w:themeColor="accent2"/>
+          <w:sz w:val="28"/>
+          <w:szCs w:val="28"/>
+        </w:rPr>
+        <w:t xml:space="preserve"> </w:t>
+      </w:r>
+      <w:r>
+        <w:rPr>
+          <w:rFonts w:ascii="Raleway SemiBold" w:eastAsiaTheme="minorHAnsi" w:hAnsi="Raleway SemiBold"/>
+          <w:color w:val="629DD1" w:themeColor="accent2"/>
+          <w:sz w:val="28"/>
+          <w:szCs w:val="28"/>
+          <w:lang w:val="en-GB"/>
+        </w:rPr>
+        <w:t>Task 1</w:t>
+      </w:r>
+      <w:r>
+        <w:rPr>
+          <w:rFonts w:ascii="Raleway SemiBold" w:eastAsiaTheme="minorHAnsi" w:hAnsi="Raleway SemiBold"/>
+          <w:color w:val="629DD1" w:themeColor="accent2"/>
+          <w:sz w:val="28"/>
+          <w:szCs w:val="28"/>
+          <w:lang w:val="en-GB"/>
+        </w:rPr>
+        <w:t>:</w:t>
+      </w:r>
+    </w:p>
+    <w:p>
+      <w:pPr>
+        <w:rPr>
+          <w:rFonts w:ascii="MonoLisa-Medium" w:hAnsi="MonoLisa-Medium"/>
+          <w:lang w:val="en-GB"/>
+        </w:rPr>
+      </w:pPr>
+      <w:r>
+        <w:rPr>
+          <w:rFonts w:ascii="MonoLisa-Medium" w:hAnsi="MonoLisa-Medium"/>
+        </w:rPr>
+        <w:t xml:space="preserve">You can </w:t>
+      </w:r>
+      <w:r>
+        <w:rPr>
+          <w:rFonts w:ascii="MonoLisa-Medium" w:hAnsi="MonoLisa-Medium"/>
+          <w:highlight w:val="green"/>
+        </w:rPr>
+        <w:t>concatenate</w:t>
+      </w:r>
+      <w:r>
+        <w:rPr>
+          <w:rFonts w:ascii="MonoLisa-Medium" w:hAnsi="MonoLisa-Medium"/>
+        </w:rPr>
+        <w:t xml:space="preserve"> (add together) strings and variables using the + operator.</w:t>
+      </w:r>
+    </w:p>
+    <w:p>
+      <w:pPr>
+        <w:rPr>
+          <w:rFonts w:ascii="MonoLisa-Medium" w:hAnsi="MonoLisa-Medium"/>
+          <w:lang w:val="en-GB"/>
+        </w:rPr>
+      </w:pPr>
+      <w:r>
+        <w:rPr>
+          <w:rFonts w:ascii="MonoLisa-Medium" w:hAnsi="MonoLisa-Medium"/>
+        </w:rPr>
+        <w:t>For example:</w:t>
+      </w:r>
+    </w:p>
+    <w:p>
+      <w:pPr>
+        <w:pStyle w:val="HTMLPreformatted"/>
+        <w:numPr>
+          <w:ilvl w:val="0"/>
+          <w:numId w:val="8"/>
+        </w:numPr>
+        <w:pBdr>
+          <w:top w:val="single" w:sz="6" w:space="2" w:color="888888"/>
+          <w:left w:val="single" w:sz="6" w:space="2" w:color="888888"/>
+          <w:bottom w:val="single" w:sz="6" w:space="2" w:color="888888"/>
+          <w:right w:val="single" w:sz="6" w:space="2" w:color="888888"/>
+        </w:pBdr>
+        <w:shd w:val="clear" w:color="auto" w:fill="333333"/>
+        <w:tabs>
+          <w:tab w:val="clear" w:pos="720"/>
+        </w:tabs>
+        <w:spacing w:before="100" w:beforeAutospacing="1" w:after="100" w:afterAutospacing="1"/>
+        <w:rPr>
+          <w:rFonts w:ascii="MonoLisa-Light" w:hAnsi="MonoLisa-Light" w:cs="Times New Roman"/>
+          <w:color w:val="FFFFFF"/>
+          <w:sz w:val="23"/>
+          <w:szCs w:val="23"/>
+        </w:rPr>
+      </w:pPr>
+      <w:r>
+        <w:rPr>
+          <w:rFonts w:ascii="MonoLisa-Light" w:hAnsi="MonoLisa-Light" w:cs="Times New Roman"/>
+          <w:color w:val="FFFFFF"/>
+          <w:sz w:val="23"/>
+          <w:szCs w:val="23"/>
+          <w:highlight w:val="darkBlue"/>
+        </w:rPr>
+        <w:t>name</w:t>
+      </w:r>
+      <w:r>
+        <w:rPr>
+          <w:rFonts w:ascii="MonoLisa-Light" w:hAnsi="MonoLisa-Light" w:cs="Times New Roman"/>
+          <w:color w:val="FFFFFF"/>
+          <w:sz w:val="23"/>
+          <w:szCs w:val="23"/>
+        </w:rPr>
+        <w:t xml:space="preserve"> = </w:t>
+      </w:r>
+      <w:r>
+        <w:rPr>
+          <w:rFonts w:ascii="MonoLisa-Light" w:hAnsi="MonoLisa-Light" w:cs="Times New Roman"/>
+          <w:color w:val="FFA0A0"/>
+          <w:sz w:val="23"/>
+          <w:szCs w:val="23"/>
+        </w:rPr>
+        <w:t>"Sally"</w:t>
+      </w:r>
+    </w:p>
+    <w:p>
+      <w:pPr>
+        <w:pStyle w:val="HTMLPreformatted"/>
+        <w:numPr>
+          <w:ilvl w:val="0"/>
+          <w:numId w:val="8"/>
+        </w:numPr>
+        <w:pBdr>
+          <w:top w:val="single" w:sz="6" w:space="2" w:color="888888"/>
+          <w:left w:val="single" w:sz="6" w:space="2" w:color="888888"/>
+          <w:bottom w:val="single" w:sz="6" w:space="2" w:color="888888"/>
+          <w:right w:val="single" w:sz="6" w:space="2" w:color="888888"/>
+        </w:pBdr>
+        <w:shd w:val="clear" w:color="auto" w:fill="333333"/>
+        <w:tabs>
+          <w:tab w:val="clear" w:pos="720"/>
+        </w:tabs>
+        <w:spacing w:before="100" w:beforeAutospacing="1" w:after="100" w:afterAutospacing="1"/>
+        <w:rPr>
+          <w:rFonts w:ascii="MonoLisa-Light" w:hAnsi="MonoLisa-Light" w:cs="Times New Roman"/>
+          <w:color w:val="FFFFFF"/>
+          <w:sz w:val="23"/>
+          <w:szCs w:val="23"/>
+        </w:rPr>
+      </w:pPr>
+      <w:r>
+        <w:rPr>
+          <w:rFonts w:ascii="MonoLisa-Light" w:hAnsi="MonoLisa-Light" w:cs="Times New Roman"/>
+          <w:color w:val="FFFFFF"/>
+          <w:sz w:val="23"/>
+          <w:szCs w:val="23"/>
+          <w:highlight w:val="darkRed"/>
+        </w:rPr>
+        <w:t>age</w:t>
+      </w:r>
+      <w:r>
+        <w:rPr>
+          <w:rFonts w:ascii="MonoLisa-Light" w:hAnsi="MonoLisa-Light" w:cs="Times New Roman"/>
+          <w:color w:val="FFFFFF"/>
+          <w:sz w:val="23"/>
+          <w:szCs w:val="23"/>
+        </w:rPr>
+        <w:t xml:space="preserve"> = </w:t>
+      </w:r>
+      <w:r>
+        <w:rPr>
+          <w:rFonts w:ascii="MonoLisa-Light" w:hAnsi="MonoLisa-Light" w:cs="Times New Roman"/>
+          <w:color w:val="FFA0A0"/>
+          <w:sz w:val="23"/>
+          <w:szCs w:val="23"/>
+        </w:rPr>
+        <w:t>"sixteen"</w:t>
+      </w:r>
+      <w:r>
+        <w:rPr>
+          <w:rFonts w:ascii="MonoLisa-Light" w:hAnsi="MonoLisa-Light" w:cs="Times New Roman"/>
+          <w:color w:val="FFFFFF"/>
+          <w:sz w:val="23"/>
+          <w:szCs w:val="23"/>
+        </w:rPr>
+        <w:t xml:space="preserve"> </w:t>
+      </w:r>
+    </w:p>
+    <w:p>
+      <w:pPr>
+        <w:pStyle w:val="HTMLPreformatted"/>
+        <w:numPr>
+          <w:ilvl w:val="0"/>
+          <w:numId w:val="8"/>
+        </w:numPr>
+        <w:pBdr>
+          <w:top w:val="single" w:sz="6" w:space="2" w:color="888888"/>
+          <w:left w:val="single" w:sz="6" w:space="2" w:color="888888"/>
+          <w:bottom w:val="single" w:sz="6" w:space="2" w:color="888888"/>
+          <w:right w:val="single" w:sz="6" w:space="2" w:color="888888"/>
+        </w:pBdr>
+        <w:shd w:val="clear" w:color="auto" w:fill="333333"/>
+        <w:tabs>
+          <w:tab w:val="clear" w:pos="720"/>
+        </w:tabs>
+        <w:spacing w:before="100" w:beforeAutospacing="1" w:after="100" w:afterAutospacing="1"/>
+        <w:rPr>
+          <w:rFonts w:ascii="MonoLisa-Light" w:hAnsi="MonoLisa-Light" w:cs="Times New Roman"/>
+          <w:color w:val="FFFFFF"/>
+          <w:sz w:val="23"/>
+          <w:szCs w:val="23"/>
+        </w:rPr>
+      </w:pPr>
+      <w:r>
+        <w:rPr>
+          <w:rFonts w:ascii="MonoLisa-Light" w:hAnsi="MonoLisa-Light" w:cs="Times New Roman"/>
+          <w:color w:val="F0E68C"/>
+          <w:sz w:val="23"/>
+          <w:szCs w:val="23"/>
+        </w:rPr>
+        <w:t>print</w:t>
+      </w:r>
+      <w:r>
+        <w:rPr>
+          <w:rFonts w:ascii="MonoLisa-Light" w:hAnsi="MonoLisa-Light" w:cs="Times New Roman"/>
+          <w:color w:val="FFFFFF"/>
+          <w:sz w:val="23"/>
+          <w:szCs w:val="23"/>
+        </w:rPr>
+        <w:t>(</w:t>
+      </w:r>
+      <w:r>
+        <w:rPr>
+          <w:rFonts w:ascii="MonoLisa-Light" w:hAnsi="MonoLisa-Light" w:cs="Times New Roman"/>
+          <w:color w:val="FFA0A0"/>
+          <w:sz w:val="23"/>
+          <w:szCs w:val="23"/>
+        </w:rPr>
+        <w:t>"Hi "</w:t>
+      </w:r>
+      <w:r>
+        <w:rPr>
+          <w:rFonts w:ascii="MonoLisa-Light" w:hAnsi="MonoLisa-Light" w:cs="Times New Roman"/>
+          <w:color w:val="FFFFFF"/>
+          <w:sz w:val="23"/>
+          <w:szCs w:val="23"/>
+        </w:rPr>
+        <w:t xml:space="preserve"> </w:t>
+      </w:r>
+      <w:r>
+        <w:rPr>
+          <w:rFonts w:ascii="MonoLisa-Light" w:hAnsi="MonoLisa-Light" w:cs="Times New Roman"/>
+          <w:color w:val="FFFFFF"/>
+          <w:sz w:val="23"/>
+          <w:szCs w:val="23"/>
+          <w:highlight w:val="darkGreen"/>
+        </w:rPr>
+        <w:t>+</w:t>
+      </w:r>
+      <w:r>
+        <w:rPr>
+          <w:rFonts w:ascii="MonoLisa-Light" w:hAnsi="MonoLisa-Light" w:cs="Times New Roman"/>
+          <w:color w:val="FFFFFF"/>
+          <w:sz w:val="23"/>
+          <w:szCs w:val="23"/>
+        </w:rPr>
+        <w:t xml:space="preserve"> </w:t>
+      </w:r>
+      <w:r>
+        <w:rPr>
+          <w:rFonts w:ascii="MonoLisa-Light" w:hAnsi="MonoLisa-Light" w:cs="Times New Roman"/>
+          <w:color w:val="FFFFFF"/>
+          <w:sz w:val="23"/>
+          <w:szCs w:val="23"/>
+          <w:highlight w:val="darkBlue"/>
+        </w:rPr>
+        <w:t>name</w:t>
+      </w:r>
+      <w:r>
+        <w:rPr>
+          <w:rFonts w:ascii="MonoLisa-Light" w:hAnsi="MonoLisa-Light" w:cs="Times New Roman"/>
+          <w:color w:val="FFFFFF"/>
+          <w:sz w:val="23"/>
+          <w:szCs w:val="23"/>
+        </w:rPr>
+        <w:t xml:space="preserve"> </w:t>
+      </w:r>
+      <w:r>
+        <w:rPr>
+          <w:rFonts w:ascii="MonoLisa-Light" w:hAnsi="MonoLisa-Light" w:cs="Times New Roman"/>
+          <w:color w:val="FFFFFF"/>
+          <w:sz w:val="23"/>
+          <w:szCs w:val="23"/>
+          <w:highlight w:val="darkGreen"/>
+        </w:rPr>
+        <w:t>+</w:t>
+      </w:r>
+      <w:r>
+        <w:rPr>
+          <w:rFonts w:ascii="MonoLisa-Light" w:hAnsi="MonoLisa-Light" w:cs="Times New Roman"/>
+          <w:color w:val="FFFFFF"/>
+          <w:sz w:val="23"/>
+          <w:szCs w:val="23"/>
+        </w:rPr>
+        <w:t xml:space="preserve"> </w:t>
+      </w:r>
+      <w:r>
+        <w:rPr>
+          <w:rFonts w:ascii="MonoLisa-Light" w:hAnsi="MonoLisa-Light" w:cs="Times New Roman"/>
+          <w:color w:val="FFA0A0"/>
+          <w:sz w:val="23"/>
+          <w:szCs w:val="23"/>
+        </w:rPr>
+        <w:t>", you are "</w:t>
+      </w:r>
+      <w:r>
+        <w:rPr>
+          <w:rFonts w:ascii="MonoLisa-Light" w:hAnsi="MonoLisa-Light" w:cs="Times New Roman"/>
+          <w:color w:val="FFFFFF"/>
+          <w:sz w:val="23"/>
+          <w:szCs w:val="23"/>
+        </w:rPr>
+        <w:t xml:space="preserve"> </w:t>
+      </w:r>
+      <w:r>
+        <w:rPr>
+          <w:rFonts w:ascii="MonoLisa-Light" w:hAnsi="MonoLisa-Light" w:cs="Times New Roman"/>
+          <w:color w:val="FFFFFF"/>
+          <w:sz w:val="23"/>
+          <w:szCs w:val="23"/>
+          <w:highlight w:val="darkGreen"/>
+        </w:rPr>
+        <w:t>+</w:t>
+      </w:r>
+      <w:r>
+        <w:rPr>
+          <w:rFonts w:ascii="MonoLisa-Light" w:hAnsi="MonoLisa-Light" w:cs="Times New Roman"/>
+          <w:color w:val="FFFFFF"/>
+          <w:sz w:val="23"/>
+          <w:szCs w:val="23"/>
+        </w:rPr>
+        <w:t xml:space="preserve"> </w:t>
+      </w:r>
+      <w:r>
+        <w:rPr>
+          <w:rFonts w:ascii="MonoLisa-Light" w:hAnsi="MonoLisa-Light" w:cs="Times New Roman"/>
+          <w:color w:val="FFFFFF"/>
+          <w:sz w:val="23"/>
+          <w:szCs w:val="23"/>
+          <w:highlight w:val="darkRed"/>
+        </w:rPr>
+        <w:t>age</w:t>
+      </w:r>
+      <w:r>
+        <w:rPr>
+          <w:rFonts w:ascii="MonoLisa-Light" w:hAnsi="MonoLisa-Light" w:cs="Times New Roman"/>
+          <w:color w:val="FFFFFF"/>
+          <w:sz w:val="23"/>
+          <w:szCs w:val="23"/>
+        </w:rPr>
+        <w:t xml:space="preserve"> </w:t>
+      </w:r>
+      <w:r>
+        <w:rPr>
+          <w:rFonts w:ascii="MonoLisa-Light" w:hAnsi="MonoLisa-Light" w:cs="Times New Roman"/>
+          <w:color w:val="FFFFFF"/>
+          <w:sz w:val="23"/>
+          <w:szCs w:val="23"/>
+          <w:highlight w:val="darkGreen"/>
+        </w:rPr>
+        <w:t>+</w:t>
+      </w:r>
+      <w:r>
+        <w:rPr>
+          <w:rFonts w:ascii="MonoLisa-Light" w:hAnsi="MonoLisa-Light" w:cs="Times New Roman"/>
+          <w:color w:val="FFFFFF"/>
+          <w:sz w:val="23"/>
+          <w:szCs w:val="23"/>
+        </w:rPr>
+        <w:t xml:space="preserve"> </w:t>
+      </w:r>
+      <w:r>
+        <w:rPr>
+          <w:rFonts w:ascii="MonoLisa-Light" w:hAnsi="MonoLisa-Light" w:cs="Times New Roman"/>
+          <w:color w:val="FFA0A0"/>
+          <w:sz w:val="23"/>
+          <w:szCs w:val="23"/>
+        </w:rPr>
+        <w:t>" years old."</w:t>
+      </w:r>
+      <w:r>
+        <w:rPr>
+          <w:rFonts w:ascii="MonoLisa-Light" w:hAnsi="MonoLisa-Light" w:cs="Times New Roman"/>
+          <w:color w:val="FFFFFF"/>
+          <w:sz w:val="23"/>
+          <w:szCs w:val="23"/>
+        </w:rPr>
+        <w:t>)</w:t>
+      </w:r>
+    </w:p>
+    <w:p>
+      <w:pPr>
+        <w:pStyle w:val="HTMLPreformatted"/>
+        <w:numPr>
+          <w:ilvl w:val="0"/>
+          <w:numId w:val="8"/>
+        </w:numPr>
+        <w:pBdr>
+          <w:top w:val="single" w:sz="6" w:space="2" w:color="888888"/>
+          <w:left w:val="single" w:sz="6" w:space="2" w:color="888888"/>
+          <w:bottom w:val="single" w:sz="6" w:space="2" w:color="888888"/>
+          <w:right w:val="single" w:sz="6" w:space="2" w:color="888888"/>
+        </w:pBdr>
+        <w:shd w:val="clear" w:color="auto" w:fill="333333"/>
+        <w:tabs>
+          <w:tab w:val="clear" w:pos="720"/>
+        </w:tabs>
+        <w:spacing w:before="100" w:beforeAutospacing="1" w:after="100" w:afterAutospacing="1"/>
+        <w:rPr>
+          <w:rFonts w:ascii="MonoLisa-Light" w:hAnsi="MonoLisa-Light" w:cs="Times New Roman"/>
+          <w:color w:val="FFFFFF"/>
+          <w:sz w:val="23"/>
+          <w:szCs w:val="23"/>
+        </w:rPr>
+      </w:pPr>
+      <w:r>
+        <w:rPr>
+          <w:rFonts w:ascii="Cambria" w:hAnsi="Cambria" w:cs="Cambria"/>
+          <w:color w:val="FFFFFF"/>
+          <w:sz w:val="23"/>
+          <w:szCs w:val="23"/>
+        </w:rPr>
+        <w:t> </w:t>
+      </w:r>
+    </w:p>
+    <w:p>
+      <w:pPr>
+        <w:rPr>
+          <w:rFonts w:ascii="MonoLisa-Medium" w:hAnsi="MonoLisa-Medium"/>
+        </w:rPr>
+      </w:pPr>
+      <w:r>
+        <w:rPr>
+          <w:rFonts w:ascii="Raleway SemiBold" w:hAnsi="Raleway SemiBold"/>
+          <w:color w:val="00B050"/>
+          <w:sz w:val="28"/>
+          <w:szCs w:val="28"/>
+          <w:lang w:val="en-GB"/>
+        </w:rPr>
+        <w:t>Outputs:</w:t>
+      </w:r>
+      <w:r>
+        <w:rPr>
+          <w:rFonts w:ascii="MonoLisa-Medium" w:hAnsi="MonoLisa-Medium"/>
+        </w:rPr>
+        <w:t xml:space="preserve"> </w:t>
+      </w:r>
+    </w:p>
+    <w:p>
+      <w:pPr>
+        <w:pStyle w:val="NormalWeb"/>
+        <w:pBdr>
+          <w:top w:val="single" w:sz="6" w:space="2" w:color="888888"/>
+          <w:left w:val="single" w:sz="6" w:space="2" w:color="888888"/>
+          <w:bottom w:val="single" w:sz="6" w:space="2" w:color="888888"/>
+          <w:right w:val="single" w:sz="6" w:space="2" w:color="888888"/>
+        </w:pBdr>
+        <w:shd w:val="clear" w:color="auto" w:fill="333333"/>
+        <w:tabs>
+          <w:tab w:val="left" w:pos="916"/>
+          <w:tab w:val="left" w:pos="1832"/>
+          <w:tab w:val="left" w:pos="2748"/>
+          <w:tab w:val="left" w:pos="3664"/>
+          <w:tab w:val="left" w:pos="4580"/>
+          <w:tab w:val="left" w:pos="5496"/>
+          <w:tab w:val="left" w:pos="6412"/>
+          <w:tab w:val="left" w:pos="7328"/>
+          <w:tab w:val="left" w:pos="8244"/>
+          <w:tab w:val="left" w:pos="9160"/>
+          <w:tab w:val="left" w:pos="10076"/>
+          <w:tab w:val="left" w:pos="10992"/>
+          <w:tab w:val="left" w:pos="11908"/>
+          <w:tab w:val="left" w:pos="12824"/>
+          <w:tab w:val="left" w:pos="13740"/>
+          <w:tab w:val="left" w:pos="14656"/>
+        </w:tabs>
+        <w:spacing w:before="0" w:beforeAutospacing="0" w:after="0" w:afterAutospacing="0"/>
+        <w:rPr>
+          <w:rFonts w:ascii="MonoLisa-Light" w:hAnsi="MonoLisa-Light"/>
+          <w:color w:val="FFFFFF"/>
+          <w:sz w:val="23"/>
+          <w:szCs w:val="23"/>
+        </w:rPr>
+      </w:pPr>
+      <w:r>
+        <w:rPr>
+          <w:rFonts w:ascii="MonoLisa-Light" w:hAnsi="MonoLisa-Light"/>
+          <w:color w:val="FFA0A0"/>
+          <w:sz w:val="23"/>
+          <w:szCs w:val="23"/>
+        </w:rPr>
+        <w:t>Hi Sally, you are sixteen years old.</w:t>
+      </w:r>
+    </w:p>
+    <w:p>
+      <w:pPr>
+        <w:rPr>
+          <w:rFonts w:ascii="MonoLisa-Medium" w:hAnsi="MonoLisa-Medium"/>
+        </w:rPr>
+      </w:pPr>
+    </w:p>
+    <w:p>
+      <w:pPr>
+        <w:rPr>
+          <w:rFonts w:ascii="MonoLisa-Medium" w:hAnsi="MonoLisa-Medium"/>
+        </w:rPr>
+      </w:pPr>
+      <w:r>
+        <w:rPr>
+          <w:rFonts w:ascii="MonoLisa-Medium" w:hAnsi="MonoLisa-Medium"/>
+        </w:rPr>
+        <w:t xml:space="preserve">Copy the variable declarations and print statement into your code editor and make sure it runs. </w:t>
+      </w:r>
+    </w:p>
+    <w:p>
+      <w:pPr>
+        <w:rPr>
+          <w:rFonts w:ascii="MonoLisa-Medium" w:hAnsi="MonoLisa-Medium"/>
+        </w:rPr>
+      </w:pPr>
+      <w:r>
+        <w:rPr>
+          <w:rFonts w:ascii="MonoLisa-Medium" w:hAnsi="MonoLisa-Medium"/>
+        </w:rPr>
+        <w:t>Modify the print statement to output:</w:t>
+      </w:r>
+    </w:p>
+    <w:p>
+      <w:pPr>
+        <w:pStyle w:val="NormalWeb"/>
+        <w:pBdr>
+          <w:top w:val="single" w:sz="6" w:space="2" w:color="888888"/>
+          <w:left w:val="single" w:sz="6" w:space="2" w:color="888888"/>
+          <w:bottom w:val="single" w:sz="6" w:space="2" w:color="888888"/>
+          <w:right w:val="single" w:sz="6" w:space="2" w:color="888888"/>
+        </w:pBdr>
+        <w:shd w:val="clear" w:color="auto" w:fill="333333"/>
+        <w:tabs>
+          <w:tab w:val="left" w:pos="916"/>
+          <w:tab w:val="left" w:pos="1832"/>
+          <w:tab w:val="left" w:pos="2748"/>
+          <w:tab w:val="left" w:pos="3664"/>
+          <w:tab w:val="left" w:pos="4580"/>
+          <w:tab w:val="left" w:pos="5496"/>
+          <w:tab w:val="left" w:pos="6412"/>
+          <w:tab w:val="left" w:pos="7328"/>
+          <w:tab w:val="left" w:pos="8244"/>
+          <w:tab w:val="left" w:pos="9160"/>
+          <w:tab w:val="left" w:pos="10076"/>
+          <w:tab w:val="left" w:pos="10992"/>
+          <w:tab w:val="left" w:pos="11908"/>
+          <w:tab w:val="left" w:pos="12824"/>
+          <w:tab w:val="left" w:pos="13740"/>
+          <w:tab w:val="left" w:pos="14656"/>
+        </w:tabs>
+        <w:spacing w:before="0" w:beforeAutospacing="0" w:after="0" w:afterAutospacing="0"/>
+        <w:rPr>
+          <w:rFonts w:ascii="MonoLisa-Light" w:hAnsi="MonoLisa-Light"/>
+          <w:color w:val="FFA0A0"/>
+          <w:sz w:val="23"/>
+          <w:szCs w:val="23"/>
+        </w:rPr>
+      </w:pPr>
+      <w:r>
+        <w:rPr>
+          <w:rFonts w:ascii="MonoLisa-Light" w:hAnsi="MonoLisa-Light"/>
+          <w:color w:val="FFA0A0"/>
+          <w:sz w:val="23"/>
+          <w:szCs w:val="23"/>
+        </w:rPr>
+        <w:t xml:space="preserve">Hi </w:t>
+      </w:r>
+      <w:r>
+        <w:rPr>
+          <w:rFonts w:ascii="MonoLisa-Light" w:hAnsi="MonoLisa-Light"/>
+          <w:color w:val="FFA0A0"/>
+          <w:sz w:val="23"/>
+          <w:szCs w:val="23"/>
+          <w:highlight w:val="darkBlue"/>
+        </w:rPr>
+        <w:t>name</w:t>
+      </w:r>
+      <w:r>
+        <w:rPr>
+          <w:rFonts w:ascii="MonoLisa-Light" w:hAnsi="MonoLisa-Light"/>
+          <w:color w:val="FFA0A0"/>
+          <w:sz w:val="23"/>
+          <w:szCs w:val="23"/>
+        </w:rPr>
+        <w:t xml:space="preserve">, you are </w:t>
+      </w:r>
+      <w:r>
+        <w:rPr>
+          <w:rFonts w:ascii="MonoLisa-Light" w:hAnsi="MonoLisa-Light"/>
+          <w:color w:val="FFA0A0"/>
+          <w:sz w:val="23"/>
+          <w:szCs w:val="23"/>
+          <w:highlight w:val="darkBlue"/>
+        </w:rPr>
+        <w:t>age</w:t>
+      </w:r>
+      <w:r>
+        <w:rPr>
+          <w:rFonts w:ascii="MonoLisa-Light" w:hAnsi="MonoLisa-Light"/>
+          <w:color w:val="FFA0A0"/>
+          <w:sz w:val="23"/>
+          <w:szCs w:val="23"/>
+        </w:rPr>
+        <w:t xml:space="preserve"> years old and you live in </w:t>
+      </w:r>
+      <w:r>
+        <w:rPr>
+          <w:rFonts w:ascii="MonoLisa-Light" w:hAnsi="MonoLisa-Light"/>
+          <w:color w:val="FFA0A0"/>
+          <w:sz w:val="23"/>
+          <w:szCs w:val="23"/>
+          <w:highlight w:val="darkBlue"/>
+        </w:rPr>
+        <w:t>town</w:t>
+      </w:r>
+    </w:p>
+    <w:p>
+      <w:pPr>
+        <w:rPr>
+          <w:rFonts w:ascii="MonoLisa-Medium" w:hAnsi="MonoLisa-Medium"/>
+        </w:rPr>
+      </w:pPr>
+    </w:p>
+    <w:p>
+      <w:r>
+        <w:rPr>
+          <w:rFonts w:ascii="MonoLisa-Medium" w:hAnsi="MonoLisa-Medium"/>
+        </w:rPr>
+        <w:t>You will need to create a new variable for town and use values that make sense for you.</w:t>
+      </w:r>
+    </w:p>
+    <w:p>
+      <w:pPr>
+        <w:pStyle w:val="Heading1"/>
+        <w:rPr>
+          <w:rFonts w:ascii="Raleway SemiBold" w:eastAsiaTheme="minorHAnsi" w:hAnsi="Raleway SemiBold"/>
+          <w:color w:val="629DD1" w:themeColor="accent2"/>
+          <w:sz w:val="28"/>
+          <w:szCs w:val="28"/>
+          <w:lang w:val="en-GB"/>
+        </w:rPr>
+      </w:pPr>
+      <w:sdt>
+        <w:sdtPr>
+          <w:rPr>
+            <w:rFonts w:ascii="Wingdings 2" w:hAnsi="Wingdings 2"/>
+            <w:color w:val="629DD1" w:themeColor="accent2"/>
+            <w:sz w:val="28"/>
+            <w:szCs w:val="28"/>
+          </w:rPr>
+          <w:id w:val="-1862887028"/>
+          <w14:checkbox>
+            <w14:checked w14:val="0"/>
+            <w14:checkedState w14:val="0052" w14:font="Wingdings 2"/>
+            <w14:uncheckedState w14:val="00A3" w14:font="Wingdings 2"/>
+          </w14:checkbox>
+        </w:sdtPr>
+        <w:sdtContent>
+          <w:r>
+            <w:rPr>
+              <w:rFonts w:ascii="Wingdings 2" w:hAnsi="Wingdings 2"/>
+              <w:color w:val="629DD1" w:themeColor="accent2"/>
+              <w:sz w:val="28"/>
+              <w:szCs w:val="28"/>
+            </w:rPr>
+            <w:sym w:font="Wingdings 2" w:char="F0A3"/>
+          </w:r>
+        </w:sdtContent>
+      </w:sdt>
+      <w:r>
+        <w:rPr>
+          <w:rFonts w:ascii="MonoLisa-Black" w:hAnsi="MonoLisa-Black"/>
+          <w:b/>
+          <w:bCs/>
+          <w:color w:val="629DD1" w:themeColor="accent2"/>
+          <w:sz w:val="28"/>
+          <w:szCs w:val="28"/>
+        </w:rPr>
+        <w:t xml:space="preserve"> </w:t>
+      </w:r>
+      <w:r>
+        <w:rPr>
+          <w:rFonts w:ascii="Raleway SemiBold" w:eastAsiaTheme="minorHAnsi" w:hAnsi="Raleway SemiBold"/>
+          <w:color w:val="629DD1" w:themeColor="accent2"/>
+          <w:sz w:val="28"/>
+          <w:szCs w:val="28"/>
+          <w:lang w:val="en-GB"/>
+        </w:rPr>
+        <w:t>Task 2</w:t>
+      </w:r>
+      <w:r>
+        <w:rPr>
+          <w:rFonts w:ascii="Raleway SemiBold" w:eastAsiaTheme="minorHAnsi" w:hAnsi="Raleway SemiBold"/>
+          <w:color w:val="629DD1" w:themeColor="accent2"/>
+          <w:sz w:val="28"/>
+          <w:szCs w:val="28"/>
+          <w:lang w:val="en-GB"/>
+        </w:rPr>
+        <w:t>:</w:t>
+      </w:r>
+    </w:p>
+    <w:p>
+      <w:pPr>
+        <w:rPr>
+          <w:rFonts w:ascii="MonoLisa-Medium" w:eastAsia="Calibri" w:hAnsi="MonoLisa-Medium" w:cs="Calibri"/>
+          <w:sz w:val="21"/>
+          <w:szCs w:val="21"/>
+          <w:lang w:val="en-GB"/>
+        </w:rPr>
+      </w:pPr>
+      <w:r>
+        <w:rPr>
+          <w:rFonts w:ascii="MonoLisa-Medium" w:eastAsia="Calibri" w:hAnsi="MonoLisa-Medium" w:cs="Calibri"/>
+          <w:sz w:val="21"/>
+          <w:szCs w:val="21"/>
+        </w:rPr>
+        <w:t>Write 2 different Python statements that each add 1 to the integer variable x, which has the value 10.</w:t>
+      </w:r>
+    </w:p>
+    <w:p>
+      <w:pPr>
+        <w:rPr>
+          <w:rFonts w:ascii="MonoLisa-Medium" w:eastAsia="Calibri" w:hAnsi="MonoLisa-Medium" w:cs="Calibri"/>
+          <w:sz w:val="21"/>
+          <w:szCs w:val="21"/>
+        </w:rPr>
+      </w:pPr>
+      <w:r>
+        <w:rPr>
+          <w:rFonts w:ascii="MonoLisa-Medium" w:eastAsia="Calibri" w:hAnsi="MonoLisa-Medium" w:cs="Calibri"/>
+          <w:sz w:val="21"/>
+          <w:szCs w:val="21"/>
+        </w:rPr>
+        <w:t>You can do this in your code editor and print out the result or feel free to use pen and paper.</w:t>
+      </w:r>
+    </w:p>
+    <w:p>
+      <w:pPr>
+        <w:rPr>
+          <w:rFonts w:ascii="MonoLisa-Medium" w:eastAsia="Calibri" w:hAnsi="MonoLisa-Medium" w:cs="Calibri"/>
+          <w:sz w:val="21"/>
+          <w:szCs w:val="21"/>
+        </w:rPr>
+      </w:pPr>
+      <w:r>
+        <w:rPr>
+          <w:rFonts w:ascii="MonoLisa-BoldItalic" w:eastAsia="Calibri" w:hAnsi="MonoLisa-BoldItalic" w:cs="Calibri"/>
+          <w:sz w:val="21"/>
+          <w:szCs w:val="21"/>
+        </w:rPr>
+        <w:t>*Hint* remember our assignment operator table!</w:t>
+      </w:r>
+    </w:p>
+    <w:p>
+      <w:pPr>
+        <w:pStyle w:val="Heading1"/>
+        <w:rPr>
+          <w:rFonts w:ascii="Raleway SemiBold" w:eastAsiaTheme="minorHAnsi" w:hAnsi="Raleway SemiBold"/>
+          <w:color w:val="629DD1" w:themeColor="accent2"/>
+          <w:sz w:val="28"/>
+          <w:szCs w:val="28"/>
+          <w:lang w:val="en-GB"/>
+        </w:rPr>
+      </w:pPr>
+      <w:sdt>
+        <w:sdtPr>
+          <w:rPr>
+            <w:rFonts w:ascii="Wingdings 2" w:hAnsi="Wingdings 2"/>
+            <w:color w:val="629DD1" w:themeColor="accent2"/>
+            <w:sz w:val="28"/>
+            <w:szCs w:val="28"/>
+          </w:rPr>
+          <w:id w:val="-199933501"/>
+          <w14:checkbox>
+            <w14:checked w14:val="0"/>
+            <w14:checkedState w14:val="0052" w14:font="Wingdings 2"/>
+            <w14:uncheckedState w14:val="00A3" w14:font="Wingdings 2"/>
+          </w14:checkbox>
+        </w:sdtPr>
+        <w:sdtContent>
+          <w:r>
+            <w:rPr>
+              <w:rFonts w:ascii="Wingdings 2" w:hAnsi="Wingdings 2"/>
+              <w:color w:val="629DD1" w:themeColor="accent2"/>
+              <w:sz w:val="28"/>
+              <w:szCs w:val="28"/>
+            </w:rPr>
+            <w:sym w:font="Wingdings 2" w:char="F0A3"/>
+          </w:r>
+        </w:sdtContent>
+      </w:sdt>
+      <w:r>
+        <w:rPr>
+          <w:rFonts w:ascii="MonoLisa-Black" w:hAnsi="MonoLisa-Black"/>
+          <w:b/>
+          <w:bCs/>
+          <w:color w:val="629DD1" w:themeColor="accent2"/>
+          <w:sz w:val="28"/>
+          <w:szCs w:val="28"/>
+        </w:rPr>
+        <w:t xml:space="preserve"> </w:t>
+      </w:r>
+      <w:r>
+        <w:rPr>
+          <w:rFonts w:ascii="Raleway SemiBold" w:eastAsiaTheme="minorHAnsi" w:hAnsi="Raleway SemiBold"/>
+          <w:color w:val="629DD1" w:themeColor="accent2"/>
+          <w:sz w:val="28"/>
+          <w:szCs w:val="28"/>
+          <w:lang w:val="en-GB"/>
+        </w:rPr>
+        <w:t>Task 3</w:t>
+      </w:r>
+      <w:r>
+        <w:rPr>
+          <w:rFonts w:ascii="Raleway SemiBold" w:eastAsiaTheme="minorHAnsi" w:hAnsi="Raleway SemiBold"/>
+          <w:color w:val="629DD1" w:themeColor="accent2"/>
+          <w:sz w:val="28"/>
+          <w:szCs w:val="28"/>
+          <w:lang w:val="en-GB"/>
+        </w:rPr>
+        <w:t>:</w:t>
+      </w:r>
+    </w:p>
+    <w:p>
+      <w:pPr>
+        <w:rPr>
+          <w:rFonts w:ascii="MonoLisa-Medium" w:hAnsi="MonoLisa-Medium"/>
+          <w:b/>
+          <w:bCs/>
+          <w:lang w:val="en-GB"/>
+        </w:rPr>
+      </w:pPr>
+      <w:r>
+        <w:rPr>
+          <w:rFonts w:ascii="MonoLisa-Medium" w:hAnsi="MonoLisa-Medium"/>
+        </w:rPr>
+        <w:t xml:space="preserve">Create two variables, one named </w:t>
+      </w:r>
+      <w:r>
+        <w:rPr>
+          <w:rFonts w:ascii="MonoLisa-BoldItalic" w:hAnsi="MonoLisa-BoldItalic"/>
+          <w:b/>
+          <w:bCs/>
+        </w:rPr>
+        <w:t>house_width</w:t>
+      </w:r>
+      <w:r>
+        <w:rPr>
+          <w:rFonts w:ascii="MonoLisa-Medium" w:hAnsi="MonoLisa-Medium"/>
+        </w:rPr>
+        <w:t xml:space="preserve"> and another named </w:t>
+      </w:r>
+      <w:r>
+        <w:rPr>
+          <w:rFonts w:ascii="MonoLisa-BoldItalic" w:hAnsi="MonoLisa-BoldItalic"/>
+          <w:b/>
+          <w:bCs/>
+        </w:rPr>
+        <w:t>house_length</w:t>
+      </w:r>
+    </w:p>
+    <w:p>
+      <w:pPr>
+        <w:rPr>
+          <w:rFonts w:ascii="MonoLisa-Medium" w:hAnsi="MonoLisa-Medium"/>
+        </w:rPr>
+      </w:pPr>
+      <w:r>
+        <w:rPr>
+          <w:rFonts w:ascii="MonoLisa-Medium" w:hAnsi="MonoLisa-Medium"/>
+        </w:rPr>
+        <w:t>Use these variables in</w:t>
+      </w:r>
+      <w:r>
+        <w:rPr>
+          <w:rFonts w:ascii="MonoLisa-Medium" w:hAnsi="MonoLisa-Medium"/>
+          <w:b/>
+          <w:bCs/>
+        </w:rPr>
+        <w:t xml:space="preserve"> </w:t>
+      </w:r>
+      <w:r>
+        <w:rPr>
+          <w:rFonts w:ascii="MonoLisa-BoldItalic" w:hAnsi="MonoLisa-BoldItalic"/>
+          <w:b/>
+          <w:bCs/>
+        </w:rPr>
+        <w:t>a print function</w:t>
+      </w:r>
+      <w:r>
+        <w:rPr>
+          <w:rFonts w:ascii="MonoLisa-Medium" w:hAnsi="MonoLisa-Medium"/>
+          <w:b/>
+          <w:bCs/>
+        </w:rPr>
+        <w:t xml:space="preserve"> </w:t>
+      </w:r>
+      <w:r>
+        <w:rPr>
+          <w:rFonts w:ascii="MonoLisa-Medium" w:hAnsi="MonoLisa-Medium"/>
+        </w:rPr>
+        <w:t>to find the perimeter (length*2 + width*2) of a house with:</w:t>
+      </w:r>
+    </w:p>
+    <w:p>
+      <w:pPr>
+        <w:rPr>
+          <w:rFonts w:ascii="MonoLisa-Medium" w:hAnsi="MonoLisa-Medium"/>
+        </w:rPr>
+      </w:pPr>
+      <w:r>
+        <w:rPr>
+          <w:rFonts w:ascii="MonoLisa-Medium" w:hAnsi="MonoLisa-Medium"/>
+        </w:rPr>
+        <w:t>A)</w:t>
+      </w:r>
+    </w:p>
+    <w:p>
+      <w:pPr>
+        <w:rPr>
+          <w:rFonts w:ascii="MonoLisa-Medium" w:hAnsi="MonoLisa-Medium"/>
+        </w:rPr>
+      </w:pPr>
+      <w:r>
+        <w:rPr>
+          <w:rFonts w:ascii="MonoLisa-Medium" w:hAnsi="MonoLisa-Medium"/>
+        </w:rPr>
+        <w:t>A length of 14m</w:t>
+      </w:r>
+    </w:p>
+    <w:p>
+      <w:pPr>
+        <w:rPr>
+          <w:rFonts w:ascii="MonoLisa-Medium" w:hAnsi="MonoLisa-Medium"/>
+        </w:rPr>
+      </w:pPr>
+      <w:r>
+        <w:rPr>
+          <w:rFonts w:ascii="MonoLisa-Medium" w:hAnsi="MonoLisa-Medium"/>
+        </w:rPr>
+        <w:t>A width of 8m</w:t>
+      </w:r>
+    </w:p>
+    <w:p>
+      <w:pPr>
+        <w:rPr>
+          <w:rFonts w:ascii="MonoLisa-Medium" w:hAnsi="MonoLisa-Medium"/>
+        </w:rPr>
+      </w:pPr>
+      <w:r>
+        <w:rPr>
+          <w:rFonts w:ascii="MonoLisa-Medium" w:hAnsi="MonoLisa-Medium"/>
+        </w:rPr>
+        <w:t>B)</w:t>
+      </w:r>
+    </w:p>
+    <w:p>
+      <w:pPr>
+        <w:rPr>
+          <w:rFonts w:ascii="MonoLisa-Medium" w:hAnsi="MonoLisa-Medium"/>
+        </w:rPr>
+      </w:pPr>
+      <w:r>
+        <w:rPr>
+          <w:rFonts w:ascii="MonoLisa-Medium" w:hAnsi="MonoLisa-Medium"/>
+        </w:rPr>
+        <w:t>A length of 18m</w:t>
+      </w:r>
+    </w:p>
+    <w:p>
+      <w:pPr>
+        <w:rPr>
+          <w:rFonts w:ascii="MonoLisa-Medium" w:hAnsi="MonoLisa-Medium"/>
+        </w:rPr>
+      </w:pPr>
+      <w:r>
+        <w:rPr>
+          <w:rFonts w:ascii="MonoLisa-Medium" w:hAnsi="MonoLisa-Medium"/>
+        </w:rPr>
+        <w:t>A width of 12m</w:t>
+      </w:r>
+    </w:p>
+    <w:p>
+      <w:pPr>
+        <w:pBdr>
+          <w:bottom w:val="single" w:sz="6" w:space="1" w:color="auto"/>
+        </w:pBdr>
+        <w:rPr>
+          <w:rFonts w:ascii="MonoLisa-Medium" w:hAnsi="MonoLisa-Medium"/>
+          <w:color w:val="FF0000"/>
+        </w:rPr>
+      </w:pPr>
+      <w:r>
+        <w:rPr>
+          <w:rFonts w:ascii="MonoLisa-Medium" w:hAnsi="MonoLisa-Medium"/>
+          <w:color w:val="FF0000"/>
+        </w:rPr>
+        <w:t>Remember, for the second calculation, you only need to change the values contained in the variable</w:t>
+      </w:r>
+    </w:p>
+    <w:p>
+      <w:pPr>
+        <w:pStyle w:val="Heading1"/>
+      </w:pPr>
+      <w:r>
+        <w:t>Exercise 04</w:t>
+      </w:r>
+    </w:p>
+    <w:p>
+      <w:pPr>
+        <w:pStyle w:val="Heading1"/>
+        <w:rPr>
+          <w:rFonts w:ascii="Raleway SemiBold" w:eastAsiaTheme="minorHAnsi" w:hAnsi="Raleway SemiBold"/>
+          <w:color w:val="629DD1" w:themeColor="accent2"/>
+          <w:sz w:val="28"/>
+          <w:szCs w:val="28"/>
+          <w:lang w:val="en-GB"/>
+        </w:rPr>
+      </w:pPr>
+      <w:sdt>
+        <w:sdtPr>
+          <w:rPr>
+            <w:rFonts w:ascii="Wingdings 2" w:hAnsi="Wingdings 2"/>
+            <w:color w:val="629DD1" w:themeColor="accent2"/>
+            <w:sz w:val="28"/>
+            <w:szCs w:val="28"/>
+          </w:rPr>
+          <w:id w:val="831652976"/>
+          <w14:checkbox>
+            <w14:checked w14:val="0"/>
+            <w14:checkedState w14:val="0052" w14:font="Wingdings 2"/>
+            <w14:uncheckedState w14:val="00A3" w14:font="Wingdings 2"/>
+          </w14:checkbox>
+        </w:sdtPr>
+        <w:sdtContent>
+          <w:r>
+            <w:rPr>
+              <w:rFonts w:ascii="Wingdings 2" w:hAnsi="Wingdings 2"/>
+              <w:color w:val="629DD1" w:themeColor="accent2"/>
+              <w:sz w:val="28"/>
+              <w:szCs w:val="28"/>
+            </w:rPr>
+            <w:sym w:font="Wingdings 2" w:char="F0A3"/>
+          </w:r>
+        </w:sdtContent>
+      </w:sdt>
+      <w:r>
+        <w:rPr>
+          <w:rFonts w:ascii="MonoLisa-Black" w:hAnsi="MonoLisa-Black"/>
+          <w:b/>
+          <w:bCs/>
+          <w:color w:val="629DD1" w:themeColor="accent2"/>
+          <w:sz w:val="28"/>
+          <w:szCs w:val="28"/>
+        </w:rPr>
+        <w:t xml:space="preserve"> </w:t>
+      </w:r>
+      <w:r>
+        <w:rPr>
+          <w:rFonts w:ascii="Raleway SemiBold" w:eastAsiaTheme="minorHAnsi" w:hAnsi="Raleway SemiBold"/>
+          <w:color w:val="629DD1" w:themeColor="accent2"/>
+          <w:sz w:val="28"/>
+          <w:szCs w:val="28"/>
+          <w:lang w:val="en-GB"/>
+        </w:rPr>
+        <w:t>Task 1</w:t>
+      </w:r>
+      <w:r>
+        <w:rPr>
+          <w:rFonts w:ascii="Raleway SemiBold" w:eastAsiaTheme="minorHAnsi" w:hAnsi="Raleway SemiBold"/>
+          <w:color w:val="629DD1" w:themeColor="accent2"/>
+          <w:sz w:val="28"/>
+          <w:szCs w:val="28"/>
+          <w:lang w:val="en-GB"/>
+        </w:rPr>
+        <w:t>:</w:t>
+      </w:r>
+    </w:p>
+    <w:p>
+      <w:pPr>
+        <w:rPr>
+          <w:rFonts w:ascii="MonoLisa-Medium" w:hAnsi="MonoLisa-Medium"/>
+          <w:vertAlign w:val="superscript"/>
+          <w:lang w:val="en-GB"/>
+        </w:rPr>
+      </w:pPr>
+      <w:r>
+        <w:rPr>
+          <w:rFonts w:ascii="MonoLisa-Medium" w:hAnsi="MonoLisa-Medium"/>
+        </w:rPr>
+        <w:t>A house sits on a plot of land that has the area: 20 * 15</w:t>
+      </w:r>
+    </w:p>
+    <w:p>
+      <w:pPr>
+        <w:pStyle w:val="ListParagraph"/>
+        <w:numPr>
+          <w:ilvl w:val="0"/>
+          <w:numId w:val="10"/>
+        </w:numPr>
+        <w:spacing w:after="160" w:line="259" w:lineRule="auto"/>
+        <w:rPr>
+          <w:rFonts w:ascii="MonoLisa-Medium" w:hAnsi="MonoLisa-Medium"/>
+          <w:vertAlign w:val="superscript"/>
+        </w:rPr>
+      </w:pPr>
+      <w:r>
+        <w:rPr>
+          <w:rFonts w:ascii="MonoLisa-Medium" w:hAnsi="MonoLisa-Medium"/>
+        </w:rPr>
+        <w:t>The house itself has the area: 15 * 10</w:t>
+      </w:r>
+    </w:p>
+    <w:p>
+      <w:pPr>
+        <w:pStyle w:val="ListParagraph"/>
+        <w:numPr>
+          <w:ilvl w:val="0"/>
+          <w:numId w:val="10"/>
+        </w:numPr>
+        <w:spacing w:after="160" w:line="259" w:lineRule="auto"/>
+        <w:rPr>
+          <w:rFonts w:ascii="MonoLisa-Medium" w:hAnsi="MonoLisa-Medium"/>
+          <w:vertAlign w:val="superscript"/>
+        </w:rPr>
+      </w:pPr>
+      <w:r>
+        <w:rPr>
+          <w:rFonts w:ascii="MonoLisa-Medium" w:hAnsi="MonoLisa-Medium"/>
+        </w:rPr>
+        <w:lastRenderedPageBreak/>
+        <w:t xml:space="preserve">Calculate the area of the land and store this value in a variable: </w:t>
+      </w:r>
+      <w:r>
+        <w:rPr>
+          <w:rFonts w:ascii="MonoLisa-BoldItalic" w:hAnsi="MonoLisa-BoldItalic"/>
+        </w:rPr>
+        <w:t>area_of_land</w:t>
+      </w:r>
+    </w:p>
+    <w:p>
+      <w:pPr>
+        <w:pStyle w:val="ListParagraph"/>
+        <w:numPr>
+          <w:ilvl w:val="0"/>
+          <w:numId w:val="10"/>
+        </w:numPr>
+        <w:spacing w:after="160" w:line="259" w:lineRule="auto"/>
+        <w:rPr>
+          <w:rFonts w:ascii="MonoLisa-Medium" w:hAnsi="MonoLisa-Medium"/>
+          <w:vertAlign w:val="superscript"/>
+        </w:rPr>
+      </w:pPr>
+      <w:r>
+        <w:rPr>
+          <w:rFonts w:ascii="MonoLisa-Medium" w:hAnsi="MonoLisa-Medium"/>
+        </w:rPr>
+        <w:t xml:space="preserve">Calculate the area of the house and store this value in a variable: </w:t>
+      </w:r>
+      <w:r>
+        <w:rPr>
+          <w:rFonts w:ascii="MonoLisa-BoldItalic" w:hAnsi="MonoLisa-BoldItalic"/>
+        </w:rPr>
+        <w:t>area_of_house</w:t>
+      </w:r>
+    </w:p>
+    <w:p>
+      <w:pPr>
+        <w:pStyle w:val="ListParagraph"/>
+        <w:numPr>
+          <w:ilvl w:val="0"/>
+          <w:numId w:val="10"/>
+        </w:numPr>
+        <w:spacing w:after="160" w:line="259" w:lineRule="auto"/>
+        <w:rPr>
+          <w:rFonts w:ascii="MonoLisa-Medium" w:hAnsi="MonoLisa-Medium"/>
+        </w:rPr>
+      </w:pPr>
+      <w:r>
+        <w:rPr>
+          <w:rFonts w:ascii="MonoLisa-Medium" w:hAnsi="MonoLisa-Medium"/>
+        </w:rPr>
+        <w:t xml:space="preserve">Calculate the area of the garden and store this value in a variable: </w:t>
+      </w:r>
+      <w:r>
+        <w:rPr>
+          <w:rFonts w:ascii="MonoLisa-BoldItalic" w:hAnsi="MonoLisa-BoldItalic"/>
+        </w:rPr>
+        <w:t>area_of_garden</w:t>
+      </w:r>
+    </w:p>
+    <w:p>
+      <w:pPr>
+        <w:pStyle w:val="ListParagraph"/>
+        <w:numPr>
+          <w:ilvl w:val="0"/>
+          <w:numId w:val="10"/>
+        </w:numPr>
+        <w:spacing w:after="160" w:line="259" w:lineRule="auto"/>
+        <w:rPr>
+          <w:rFonts w:ascii="MonoLisa-Medium" w:hAnsi="MonoLisa-Medium"/>
+        </w:rPr>
+      </w:pPr>
+      <w:r>
+        <w:rPr>
+          <w:rFonts w:ascii="MonoLisa-Medium" w:hAnsi="MonoLisa-Medium"/>
+        </w:rPr>
+        <w:t xml:space="preserve">To get the area of the garden, you need to minus </w:t>
+      </w:r>
+      <w:r>
+        <w:rPr>
+          <w:rFonts w:ascii="MonoLisa-BoldItalic" w:hAnsi="MonoLisa-BoldItalic"/>
+        </w:rPr>
+        <w:t>area_of_house</w:t>
+      </w:r>
+      <w:r>
+        <w:rPr>
+          <w:rFonts w:ascii="MonoLisa-Medium" w:hAnsi="MonoLisa-Medium"/>
+        </w:rPr>
+        <w:t xml:space="preserve"> from the </w:t>
+      </w:r>
+      <w:r>
+        <w:rPr>
+          <w:rFonts w:ascii="MonoLisa-BoldItalic" w:hAnsi="MonoLisa-BoldItalic"/>
+        </w:rPr>
+        <w:t>area_of_land</w:t>
+      </w:r>
+    </w:p>
+    <w:p>
+      <w:pPr>
+        <w:pStyle w:val="ListParagraph"/>
+        <w:numPr>
+          <w:ilvl w:val="0"/>
+          <w:numId w:val="10"/>
+        </w:numPr>
+        <w:spacing w:after="160" w:line="259" w:lineRule="auto"/>
+        <w:rPr>
+          <w:rFonts w:ascii="MonoLisa-Medium" w:hAnsi="MonoLisa-Medium"/>
+        </w:rPr>
+      </w:pPr>
+      <w:r>
+        <w:rPr>
+          <w:rFonts w:ascii="MonoLisa-Medium" w:hAnsi="MonoLisa-Medium"/>
+        </w:rPr>
+        <w:t>Print the area of the garden using a print() function in this format:</w:t>
+      </w:r>
+    </w:p>
+    <w:p>
+      <w:pPr>
+        <w:pStyle w:val="HTMLPreformatted"/>
+        <w:numPr>
+          <w:ilvl w:val="0"/>
+          <w:numId w:val="9"/>
+        </w:numPr>
+        <w:pBdr>
+          <w:top w:val="single" w:sz="6" w:space="2" w:color="888888"/>
+          <w:left w:val="single" w:sz="6" w:space="2" w:color="888888"/>
+          <w:bottom w:val="single" w:sz="6" w:space="2" w:color="888888"/>
+          <w:right w:val="single" w:sz="6" w:space="2" w:color="888888"/>
+        </w:pBdr>
+        <w:shd w:val="clear" w:color="auto" w:fill="333333"/>
+        <w:tabs>
+          <w:tab w:val="clear" w:pos="720"/>
+        </w:tabs>
+        <w:spacing w:before="100" w:beforeAutospacing="1" w:after="100" w:afterAutospacing="1"/>
+        <w:rPr>
+          <w:rFonts w:ascii="MonoLisa-Light" w:hAnsi="MonoLisa-Light" w:cs="Times New Roman"/>
+          <w:color w:val="FFFFFF"/>
+          <w:sz w:val="23"/>
+          <w:szCs w:val="23"/>
+        </w:rPr>
+      </w:pPr>
+      <w:r>
+        <w:rPr>
+          <w:rFonts w:ascii="MonoLisa-Light" w:hAnsi="MonoLisa-Light" w:cs="Times New Roman"/>
+          <w:color w:val="F0E68C"/>
+          <w:sz w:val="23"/>
+          <w:szCs w:val="23"/>
+        </w:rPr>
+        <w:t>print</w:t>
+      </w:r>
+      <w:r>
+        <w:rPr>
+          <w:rFonts w:ascii="MonoLisa-Light" w:hAnsi="MonoLisa-Light" w:cs="Times New Roman"/>
+          <w:color w:val="FFFFFF"/>
+          <w:sz w:val="23"/>
+          <w:szCs w:val="23"/>
+        </w:rPr>
+        <w:t>(</w:t>
+      </w:r>
+      <w:r>
+        <w:rPr>
+          <w:rFonts w:ascii="MonoLisa-Light" w:hAnsi="MonoLisa-Light" w:cs="Times New Roman"/>
+          <w:color w:val="FFA0A0"/>
+          <w:sz w:val="23"/>
+          <w:szCs w:val="23"/>
+        </w:rPr>
+        <w:t>"The area of the garden is"</w:t>
+      </w:r>
+      <w:r>
+        <w:rPr>
+          <w:rFonts w:ascii="MonoLisa-Light" w:hAnsi="MonoLisa-Light" w:cs="Times New Roman"/>
+          <w:color w:val="FFFFFF"/>
+          <w:sz w:val="23"/>
+          <w:szCs w:val="23"/>
+          <w:highlight w:val="darkRed"/>
+        </w:rPr>
+        <w:t>,</w:t>
+      </w:r>
+      <w:r>
+        <w:rPr>
+          <w:rFonts w:ascii="MonoLisa-Light" w:hAnsi="MonoLisa-Light" w:cs="Times New Roman"/>
+          <w:color w:val="FFFFFF"/>
+          <w:sz w:val="23"/>
+          <w:szCs w:val="23"/>
+        </w:rPr>
+        <w:t xml:space="preserve"> area_of_garden</w:t>
+      </w:r>
+      <w:r>
+        <w:rPr>
+          <w:rFonts w:ascii="MonoLisa-Light" w:hAnsi="MonoLisa-Light" w:cs="Times New Roman"/>
+          <w:color w:val="FFFFFF"/>
+          <w:sz w:val="23"/>
+          <w:szCs w:val="23"/>
+          <w:highlight w:val="darkRed"/>
+        </w:rPr>
+        <w:t>,</w:t>
+      </w:r>
+      <w:r>
+        <w:rPr>
+          <w:rFonts w:ascii="MonoLisa-Light" w:hAnsi="MonoLisa-Light" w:cs="Times New Roman"/>
+          <w:color w:val="FFFFFF"/>
+          <w:sz w:val="23"/>
+          <w:szCs w:val="23"/>
+        </w:rPr>
+        <w:t xml:space="preserve"> </w:t>
+      </w:r>
+      <w:r>
+        <w:rPr>
+          <w:rFonts w:ascii="MonoLisa-Light" w:hAnsi="MonoLisa-Light" w:cs="Times New Roman"/>
+          <w:color w:val="FFA0A0"/>
+          <w:sz w:val="23"/>
+          <w:szCs w:val="23"/>
+        </w:rPr>
+        <w:t>"m2"</w:t>
+      </w:r>
+      <w:r>
+        <w:rPr>
+          <w:rFonts w:ascii="MonoLisa-Light" w:hAnsi="MonoLisa-Light" w:cs="Times New Roman"/>
+          <w:color w:val="FFFFFF"/>
+          <w:sz w:val="23"/>
+          <w:szCs w:val="23"/>
+        </w:rPr>
+        <w:t>)</w:t>
+      </w:r>
+    </w:p>
+    <w:p>
+      <w:pPr>
+        <w:spacing w:line="285" w:lineRule="exact"/>
+        <w:rPr>
+          <w:rFonts w:ascii="MonoLisa-BoldItalic" w:hAnsi="MonoLisa-BoldItalic"/>
+          <w:b/>
+          <w:bCs/>
+        </w:rPr>
+      </w:pPr>
+      <w:r>
+        <w:rPr>
+          <w:rFonts w:ascii="MonoLisa-BoldItalic" w:hAnsi="MonoLisa-BoldItalic"/>
+          <w:b/>
+          <w:bCs/>
+        </w:rPr>
+        <w:t xml:space="preserve">When we want to add integer values into a print function that already contains a string, we use a </w:t>
+      </w:r>
+      <w:r>
+        <w:rPr>
+          <w:rFonts w:ascii="MonoLisa-BoldItalic" w:hAnsi="MonoLisa-BoldItalic"/>
+          <w:b/>
+          <w:bCs/>
+          <w:highlight w:val="red"/>
+        </w:rPr>
+        <w:t>comma (,)</w:t>
+      </w:r>
+      <w:r>
+        <w:rPr>
+          <w:rFonts w:ascii="MonoLisa-BoldItalic" w:hAnsi="MonoLisa-BoldItalic"/>
+          <w:b/>
+          <w:bCs/>
+        </w:rPr>
+        <w:t xml:space="preserve"> instead of a plus (+)</w:t>
+      </w:r>
+    </w:p>
+    <w:p>
+      <w:pPr>
+        <w:pStyle w:val="Heading1"/>
+        <w:rPr>
+          <w:rFonts w:ascii="Raleway SemiBold" w:eastAsiaTheme="minorHAnsi" w:hAnsi="Raleway SemiBold"/>
+          <w:color w:val="629DD1" w:themeColor="accent2"/>
+          <w:sz w:val="28"/>
+          <w:szCs w:val="28"/>
+          <w:lang w:val="en-GB"/>
+        </w:rPr>
+      </w:pPr>
+      <w:sdt>
+        <w:sdtPr>
+          <w:rPr>
+            <w:rFonts w:ascii="Wingdings 2" w:hAnsi="Wingdings 2"/>
+            <w:color w:val="629DD1" w:themeColor="accent2"/>
+            <w:sz w:val="28"/>
+            <w:szCs w:val="28"/>
+          </w:rPr>
+          <w:id w:val="-1732144307"/>
+          <w14:checkbox>
+            <w14:checked w14:val="0"/>
+            <w14:checkedState w14:val="0052" w14:font="Wingdings 2"/>
+            <w14:uncheckedState w14:val="00A3" w14:font="Wingdings 2"/>
+          </w14:checkbox>
+        </w:sdtPr>
+        <w:sdtContent>
+          <w:r>
+            <w:rPr>
+              <w:rFonts w:ascii="Wingdings 2" w:hAnsi="Wingdings 2"/>
+              <w:color w:val="629DD1" w:themeColor="accent2"/>
+              <w:sz w:val="28"/>
+              <w:szCs w:val="28"/>
+            </w:rPr>
+            <w:sym w:font="Wingdings 2" w:char="F0A3"/>
+          </w:r>
+        </w:sdtContent>
+      </w:sdt>
+      <w:r>
+        <w:rPr>
+          <w:rFonts w:ascii="MonoLisa-Black" w:hAnsi="MonoLisa-Black"/>
+          <w:b/>
+          <w:bCs/>
+          <w:color w:val="629DD1" w:themeColor="accent2"/>
+          <w:sz w:val="28"/>
+          <w:szCs w:val="28"/>
+        </w:rPr>
+        <w:t xml:space="preserve"> </w:t>
+      </w:r>
+      <w:r>
+        <w:rPr>
+          <w:rFonts w:ascii="Raleway SemiBold" w:eastAsiaTheme="minorHAnsi" w:hAnsi="Raleway SemiBold"/>
+          <w:color w:val="629DD1" w:themeColor="accent2"/>
+          <w:sz w:val="28"/>
+          <w:szCs w:val="28"/>
+          <w:lang w:val="en-GB"/>
+        </w:rPr>
+        <w:t>Task 2</w:t>
+      </w:r>
+      <w:r>
+        <w:rPr>
+          <w:rFonts w:ascii="Raleway SemiBold" w:eastAsiaTheme="minorHAnsi" w:hAnsi="Raleway SemiBold"/>
+          <w:color w:val="629DD1" w:themeColor="accent2"/>
+          <w:sz w:val="28"/>
+          <w:szCs w:val="28"/>
+          <w:lang w:val="en-GB"/>
+        </w:rPr>
+        <w:t>:</w:t>
+      </w:r>
+    </w:p>
+    <w:p>
+      <w:pPr>
+        <w:rPr>
+          <w:rFonts w:ascii="MonoLisa-Medium" w:hAnsi="MonoLisa-Medium"/>
+          <w:lang w:val="en-GB"/>
+        </w:rPr>
+      </w:pPr>
+      <w:r>
+        <w:rPr>
+          <w:rFonts w:ascii="MonoLisa-Medium" w:hAnsi="MonoLisa-Medium"/>
+        </w:rPr>
+        <w:t>Using variables for:</w:t>
+      </w:r>
+    </w:p>
+    <w:p>
+      <w:pPr>
+        <w:rPr>
+          <w:rFonts w:ascii="MonoLisa-BoldItalic" w:hAnsi="MonoLisa-BoldItalic"/>
+        </w:rPr>
+      </w:pPr>
+      <w:r>
+        <w:rPr>
+          <w:rFonts w:ascii="MonoLisa-BoldItalic" w:hAnsi="MonoLisa-BoldItalic"/>
+        </w:rPr>
+        <w:t>pi</w:t>
+      </w:r>
+    </w:p>
+    <w:p>
+      <w:pPr>
+        <w:rPr>
+          <w:rFonts w:ascii="MonoLisa-BoldItalic" w:hAnsi="MonoLisa-BoldItalic"/>
+        </w:rPr>
+      </w:pPr>
+      <w:r>
+        <w:rPr>
+          <w:rFonts w:ascii="MonoLisa-BoldItalic" w:hAnsi="MonoLisa-BoldItalic"/>
+        </w:rPr>
+        <w:t>radius</w:t>
+      </w:r>
+    </w:p>
+    <w:p>
+      <w:pPr>
+        <w:rPr>
+          <w:rFonts w:ascii="MonoLisa-Medium" w:hAnsi="MonoLisa-Medium"/>
+        </w:rPr>
+      </w:pPr>
+      <w:r>
+        <w:rPr>
+          <w:rFonts w:ascii="MonoLisa-Medium" w:hAnsi="MonoLisa-Medium"/>
+        </w:rPr>
+        <w:t xml:space="preserve">Calculate the area of a circle using Python and store the result in a variable called </w:t>
+      </w:r>
+      <w:r>
+        <w:rPr>
+          <w:rFonts w:ascii="MonoLisa-BoldItalic" w:hAnsi="MonoLisa-BoldItalic"/>
+        </w:rPr>
+        <w:t>area_of_circle</w:t>
+      </w:r>
+      <w:r>
+        <w:rPr>
+          <w:rFonts w:ascii="MonoLisa-Medium" w:hAnsi="MonoLisa-Medium"/>
+        </w:rPr>
+        <w:t xml:space="preserve">. Then print out the </w:t>
+      </w:r>
+      <w:r>
+        <w:rPr>
+          <w:rFonts w:ascii="MonoLisa-BoldItalic" w:hAnsi="MonoLisa-BoldItalic"/>
+        </w:rPr>
+        <w:t>area_of_circle</w:t>
+      </w:r>
+      <w:r>
+        <w:rPr>
+          <w:rFonts w:ascii="MonoLisa-Medium" w:hAnsi="MonoLisa-Medium"/>
+        </w:rPr>
+        <w:t xml:space="preserve"> variable.</w:t>
+      </w:r>
+    </w:p>
+    <w:p>
+      <w:pPr>
+        <w:rPr>
+          <w:rFonts w:ascii="MonoLisa-Medium" w:hAnsi="MonoLisa-Medium"/>
+          <w:vertAlign w:val="superscript"/>
+        </w:rPr>
+      </w:pPr>
+      <w:r>
+        <w:rPr>
+          <w:rFonts w:ascii="MonoLisa-Medium" w:hAnsi="MonoLisa-Medium"/>
+        </w:rPr>
+        <w:t xml:space="preserve">The formula for calculating the area of a circle is: </w:t>
+      </w:r>
+      <w:r>
+        <w:rPr>
+          <w:rFonts w:ascii="Cambria" w:hAnsi="Cambria" w:cs="Cambria"/>
+        </w:rPr>
+        <w:t>π</w:t>
+      </w:r>
+      <w:r>
+        <w:rPr>
+          <w:rFonts w:ascii="MonoLisa-Medium" w:hAnsi="MonoLisa-Medium"/>
+        </w:rPr>
+        <w:t>r</w:t>
+      </w:r>
+      <w:r>
+        <w:rPr>
+          <w:rFonts w:ascii="MonoLisa-Medium" w:hAnsi="MonoLisa-Medium"/>
+          <w:vertAlign w:val="superscript"/>
+        </w:rPr>
+        <w:t>2</w:t>
+      </w:r>
+    </w:p>
+    <w:p>
+      <w:pPr>
+        <w:rPr>
+          <w:rFonts w:ascii="MonoLisa-Medium" w:hAnsi="MonoLisa-Medium"/>
+        </w:rPr>
+      </w:pPr>
+      <w:r>
+        <w:rPr>
+          <w:rFonts w:ascii="MonoLisa-Medium" w:hAnsi="MonoLisa-Medium"/>
+        </w:rPr>
+        <w:t>The variable: pi should be set to: 3.14159</w:t>
+      </w:r>
+    </w:p>
+    <w:p>
+      <w:pPr>
+        <w:rPr>
+          <w:rFonts w:ascii="MonoLisa-Medium" w:hAnsi="MonoLisa-Medium"/>
+        </w:rPr>
+      </w:pPr>
+      <w:r>
+        <w:rPr>
+          <w:rFonts w:ascii="MonoLisa-Medium" w:hAnsi="MonoLisa-Medium"/>
+        </w:rPr>
+        <w:t>The variable: radius can be set to whatever you choose but be sure to check your answers!</w:t>
+      </w:r>
+    </w:p>
+    <w:p>
+      <w:pPr>
+        <w:rPr>
+          <w:rFonts w:ascii="MonoLisa-Medium" w:hAnsi="MonoLisa-Medium"/>
+        </w:rPr>
+      </w:pPr>
+    </w:p>
+    <w:p>
+      <w:pPr>
+        <w:rPr>
+          <w:rFonts w:ascii="MonoLisa-BoldItalic" w:hAnsi="MonoLisa-BoldItalic"/>
+        </w:rPr>
+      </w:pPr>
+      <w:r>
+        <w:rPr>
+          <w:rFonts w:ascii="MonoLisa-Medium" w:hAnsi="MonoLisa-Medium"/>
+          <w:b/>
+          <w:bCs/>
+        </w:rPr>
+        <w:t>*</w:t>
+      </w:r>
+      <w:r>
+        <w:rPr>
+          <w:rFonts w:ascii="MonoLisa-BoldItalic" w:hAnsi="MonoLisa-BoldItalic"/>
+        </w:rPr>
+        <w:t>hint* when doing the r2 remember ** is for Exponentiation OR (r * r) is also fine in this case.</w:t>
+      </w:r>
+    </w:p>
+    <w:p>
+      <w:pPr>
+        <w:rPr>
+          <w:rFonts w:ascii="MonoLisa-BoldItalic" w:hAnsi="MonoLisa-BoldItalic"/>
+        </w:rPr>
+      </w:pPr>
+      <w:r>
+        <w:rPr>
+          <w:rFonts w:ascii="MonoLisa-BoldItalic" w:hAnsi="MonoLisa-BoldItalic"/>
+        </w:rPr>
+        <w:t>*hint* Remember to use pedmas/bodmas in the calculation!</w:t>
+      </w:r>
+    </w:p>
+    <w:p>
+      <w:pPr>
+        <w:rPr>
+          <w:rFonts w:ascii="MonoLisa-BoldItalic" w:hAnsi="MonoLisa-BoldItalic"/>
+        </w:rPr>
+      </w:pPr>
+      <w:r>
+        <w:rPr>
+          <w:rFonts w:ascii="MonoLisa-BoldItalic" w:hAnsi="MonoLisa-BoldItalic"/>
+        </w:rPr>
+        <w:t>Sample ans: When pi is set to 3.14159 and radius is set to 7. The area of the circle is 153.93791.</w:t>
+      </w:r>
+    </w:p>
+    <w:p>
+      <w:pPr>
+        <w:rPr>
+          <w:rtl/>
+        </w:rPr>
+      </w:pPr>
+    </w:p>
+    <w:p/>
     <w:p/>
     <w:sectPr>
       <w:headerReference w:type="default" r:id="rId10"/>
@@ -248,6 +3614,232 @@
 <file path=word/numbering.xml><?xml version="1.0" encoding="utf-8"?>
 <w:numbering xmlns:wpc="http://schemas.microsoft.com/office/word/2010/wordprocessingCanvas" xmlns:cx="http://schemas.microsoft.com/office/drawing/2014/chartex" xmlns:cx1="http://schemas.microsoft.com/office/drawing/2015/9/8/chartex" xmlns:cx2="http://schemas.microsoft.com/office/drawing/2015/10/21/chartex" xmlns:cx3="http://schemas.microsoft.com/office/drawing/2016/5/9/chartex" xmlns:cx4="http://schemas.microsoft.com/office/drawing/2016/5/10/chartex" xmlns:cx5="http://schemas.microsoft.com/office/drawing/2016/5/11/chartex" xmlns:cx6="http://schemas.microsoft.com/office/drawing/2016/5/12/chartex" xmlns:cx7="http://schemas.microsoft.com/office/drawing/2016/5/13/chartex" xmlns:cx8="http://schemas.microsoft.com/office/drawing/2016/5/14/chartex" xmlns:mc="http://schemas.openxmlformats.org/markup-compatibility/2006" xmlns:aink="http://schemas.microsoft.com/office/drawing/2016/ink" xmlns:am3d="http://schemas.microsoft.com/office/drawing/2017/model3d" xmlns:o="urn:schemas-microsoft-com:office:office" xmlns:oel="http://schemas.microsoft.com/office/2019/extlst" xmlns:r="http://schemas.openxmlformats.org/officeDocument/2006/relationships" xmlns:m="http://schemas.openxmlformats.org/officeDocument/2006/math" xmlns:v="urn:schemas-microsoft-com:vml" xmlns:wp14="http://schemas.microsoft.com/office/word/2010/wordprocessingDrawing" xmlns:wp="http://schemas.openxmlformats.org/drawingml/2006/wordprocessingDrawing" xmlns:w10="urn:schemas-microsoft-com:office:word" xmlns:w="http://schemas.openxmlformats.org/wordprocessingml/2006/main" xmlns:w14="http://schemas.microsoft.com/office/word/2010/wordml" xmlns:w15="http://schemas.microsoft.com/office/word/2012/wordml" xmlns:w16cex="http://schemas.microsoft.com/office/word/2018/wordml/cex" xmlns:w16cid="http://schemas.microsoft.com/office/word/2016/wordml/cid" xmlns:w16="http://schemas.microsoft.com/office/word/2018/wordml" xmlns:w16sdtdh="http://schemas.microsoft.com/office/word/2020/wordml/sdtdatahash" xmlns:w16se="http://schemas.microsoft.com/office/word/2015/wordml/symex" xmlns:wpg="http://schemas.microsoft.com/office/word/2010/wordprocessingGroup" xmlns:wpi="http://schemas.microsoft.com/office/word/2010/wordprocessingInk" xmlns:wne="http://schemas.microsoft.com/office/word/2006/wordml" xmlns:wps="http://schemas.microsoft.com/office/word/2010/wordprocessingShape" mc:Ignorable="w14 w15 w16se w16cid w16 w16cex w16sdtdh wp14">
   <w:abstractNum w:abstractNumId="0" w15:restartNumberingAfterBreak="0">
+    <w:nsid w:val="058A2DCE"/>
+    <w:multiLevelType w:val="hybridMultilevel"/>
+    <w:tmpl w:val="F7668EB4"/>
+    <w:lvl w:ilvl="0" w:tplc="18090001">
+      <w:start w:val="1"/>
+      <w:numFmt w:val="bullet"/>
+      <w:lvlText w:val=""/>
+      <w:lvlJc w:val="left"/>
+      <w:pPr>
+        <w:ind w:left="720" w:hanging="360"/>
+      </w:pPr>
+      <w:rPr>
+        <w:rFonts w:ascii="Symbol" w:hAnsi="Symbol" w:hint="default"/>
+      </w:rPr>
+    </w:lvl>
+    <w:lvl w:ilvl="1" w:tplc="18090003" w:tentative="1">
+      <w:start w:val="1"/>
+      <w:numFmt w:val="bullet"/>
+      <w:lvlText w:val="o"/>
+      <w:lvlJc w:val="left"/>
+      <w:pPr>
+        <w:ind w:left="1440" w:hanging="360"/>
+      </w:pPr>
+      <w:rPr>
+        <w:rFonts w:ascii="Courier New" w:hAnsi="Courier New" w:cs="Courier New" w:hint="default"/>
+      </w:rPr>
+    </w:lvl>
+    <w:lvl w:ilvl="2" w:tplc="18090005" w:tentative="1">
+      <w:start w:val="1"/>
+      <w:numFmt w:val="bullet"/>
+      <w:lvlText w:val=""/>
+      <w:lvlJc w:val="left"/>
+      <w:pPr>
+        <w:ind w:left="2160" w:hanging="360"/>
+      </w:pPr>
+      <w:rPr>
+        <w:rFonts w:ascii="Wingdings" w:hAnsi="Wingdings" w:hint="default"/>
+      </w:rPr>
+    </w:lvl>
+    <w:lvl w:ilvl="3" w:tplc="18090001" w:tentative="1">
+      <w:start w:val="1"/>
+      <w:numFmt w:val="bullet"/>
+      <w:lvlText w:val=""/>
+      <w:lvlJc w:val="left"/>
+      <w:pPr>
+        <w:ind w:left="2880" w:hanging="360"/>
+      </w:pPr>
+      <w:rPr>
+        <w:rFonts w:ascii="Symbol" w:hAnsi="Symbol" w:hint="default"/>
+      </w:rPr>
+    </w:lvl>
+    <w:lvl w:ilvl="4" w:tplc="18090003" w:tentative="1">
+      <w:start w:val="1"/>
+      <w:numFmt w:val="bullet"/>
+      <w:lvlText w:val="o"/>
+      <w:lvlJc w:val="left"/>
+      <w:pPr>
+        <w:ind w:left="3600" w:hanging="360"/>
+      </w:pPr>
+      <w:rPr>
+        <w:rFonts w:ascii="Courier New" w:hAnsi="Courier New" w:cs="Courier New" w:hint="default"/>
+      </w:rPr>
+    </w:lvl>
+    <w:lvl w:ilvl="5" w:tplc="18090005" w:tentative="1">
+      <w:start w:val="1"/>
+      <w:numFmt w:val="bullet"/>
+      <w:lvlText w:val=""/>
+      <w:lvlJc w:val="left"/>
+      <w:pPr>
+        <w:ind w:left="4320" w:hanging="360"/>
+      </w:pPr>
+      <w:rPr>
+        <w:rFonts w:ascii="Wingdings" w:hAnsi="Wingdings" w:hint="default"/>
+      </w:rPr>
+    </w:lvl>
+    <w:lvl w:ilvl="6" w:tplc="18090001" w:tentative="1">
+      <w:start w:val="1"/>
+      <w:numFmt w:val="bullet"/>
+      <w:lvlText w:val=""/>
+      <w:lvlJc w:val="left"/>
+      <w:pPr>
+        <w:ind w:left="5040" w:hanging="360"/>
+      </w:pPr>
+      <w:rPr>
+        <w:rFonts w:ascii="Symbol" w:hAnsi="Symbol" w:hint="default"/>
+      </w:rPr>
+    </w:lvl>
+    <w:lvl w:ilvl="7" w:tplc="18090003" w:tentative="1">
+      <w:start w:val="1"/>
+      <w:numFmt w:val="bullet"/>
+      <w:lvlText w:val="o"/>
+      <w:lvlJc w:val="left"/>
+      <w:pPr>
+        <w:ind w:left="5760" w:hanging="360"/>
+      </w:pPr>
+      <w:rPr>
+        <w:rFonts w:ascii="Courier New" w:hAnsi="Courier New" w:cs="Courier New" w:hint="default"/>
+      </w:rPr>
+    </w:lvl>
+    <w:lvl w:ilvl="8" w:tplc="18090005" w:tentative="1">
+      <w:start w:val="1"/>
+      <w:numFmt w:val="bullet"/>
+      <w:lvlText w:val=""/>
+      <w:lvlJc w:val="left"/>
+      <w:pPr>
+        <w:ind w:left="6480" w:hanging="360"/>
+      </w:pPr>
+      <w:rPr>
+        <w:rFonts w:ascii="Wingdings" w:hAnsi="Wingdings" w:hint="default"/>
+      </w:rPr>
+    </w:lvl>
+  </w:abstractNum>
+  <w:abstractNum w:abstractNumId="1" w15:restartNumberingAfterBreak="0">
+    <w:nsid w:val="0C77600B"/>
+    <w:multiLevelType w:val="multilevel"/>
+    <w:tmpl w:val="A280BBEE"/>
+    <w:lvl w:ilvl="0">
+      <w:start w:val="1"/>
+      <w:numFmt w:val="decimal"/>
+      <w:lvlText w:val="%1."/>
+      <w:lvlJc w:val="left"/>
+      <w:pPr>
+        <w:tabs>
+          <w:tab w:val="num" w:pos="720"/>
+        </w:tabs>
+        <w:ind w:left="720" w:hanging="360"/>
+      </w:pPr>
+    </w:lvl>
+    <w:lvl w:ilvl="1" w:tentative="1">
+      <w:start w:val="1"/>
+      <w:numFmt w:val="decimal"/>
+      <w:lvlText w:val="%2."/>
+      <w:lvlJc w:val="left"/>
+      <w:pPr>
+        <w:tabs>
+          <w:tab w:val="num" w:pos="1440"/>
+        </w:tabs>
+        <w:ind w:left="1440" w:hanging="360"/>
+      </w:pPr>
+    </w:lvl>
+    <w:lvl w:ilvl="2" w:tentative="1">
+      <w:start w:val="1"/>
+      <w:numFmt w:val="decimal"/>
+      <w:lvlText w:val="%3."/>
+      <w:lvlJc w:val="left"/>
+      <w:pPr>
+        <w:tabs>
+          <w:tab w:val="num" w:pos="2160"/>
+        </w:tabs>
+        <w:ind w:left="2160" w:hanging="360"/>
+      </w:pPr>
+    </w:lvl>
+    <w:lvl w:ilvl="3" w:tentative="1">
+      <w:start w:val="1"/>
+      <w:numFmt w:val="decimal"/>
+      <w:lvlText w:val="%4."/>
+      <w:lvlJc w:val="left"/>
+      <w:pPr>
+        <w:tabs>
+          <w:tab w:val="num" w:pos="2880"/>
+        </w:tabs>
+        <w:ind w:left="2880" w:hanging="360"/>
+      </w:pPr>
+    </w:lvl>
+    <w:lvl w:ilvl="4" w:tentative="1">
+      <w:start w:val="1"/>
+      <w:numFmt w:val="decimal"/>
+      <w:lvlText w:val="%5."/>
+      <w:lvlJc w:val="left"/>
+      <w:pPr>
+        <w:tabs>
+          <w:tab w:val="num" w:pos="3600"/>
+        </w:tabs>
+        <w:ind w:left="3600" w:hanging="360"/>
+      </w:pPr>
+    </w:lvl>
+    <w:lvl w:ilvl="5" w:tentative="1">
+      <w:start w:val="1"/>
+      <w:numFmt w:val="decimal"/>
+      <w:lvlText w:val="%6."/>
+      <w:lvlJc w:val="left"/>
+      <w:pPr>
+        <w:tabs>
+          <w:tab w:val="num" w:pos="4320"/>
+        </w:tabs>
+        <w:ind w:left="4320" w:hanging="360"/>
+      </w:pPr>
+    </w:lvl>
+    <w:lvl w:ilvl="6" w:tentative="1">
+      <w:start w:val="1"/>
+      <w:numFmt w:val="decimal"/>
+      <w:lvlText w:val="%7."/>
+      <w:lvlJc w:val="left"/>
+      <w:pPr>
+        <w:tabs>
+          <w:tab w:val="num" w:pos="5040"/>
+        </w:tabs>
+        <w:ind w:left="5040" w:hanging="360"/>
+      </w:pPr>
+    </w:lvl>
+    <w:lvl w:ilvl="7" w:tentative="1">
+      <w:start w:val="1"/>
+      <w:numFmt w:val="decimal"/>
+      <w:lvlText w:val="%8."/>
+      <w:lvlJc w:val="left"/>
+      <w:pPr>
+        <w:tabs>
+          <w:tab w:val="num" w:pos="5760"/>
+        </w:tabs>
+        <w:ind w:left="5760" w:hanging="360"/>
+      </w:pPr>
+    </w:lvl>
+    <w:lvl w:ilvl="8" w:tentative="1">
+      <w:start w:val="1"/>
+      <w:numFmt w:val="decimal"/>
+      <w:lvlText w:val="%9."/>
+      <w:lvlJc w:val="left"/>
+      <w:pPr>
+        <w:tabs>
+          <w:tab w:val="num" w:pos="6480"/>
+        </w:tabs>
+        <w:ind w:left="6480" w:hanging="360"/>
+      </w:pPr>
+    </w:lvl>
+  </w:abstractNum>
+  <w:abstractNum w:abstractNumId="2" w15:restartNumberingAfterBreak="0">
     <w:nsid w:val="18A81EC5"/>
     <w:multiLevelType w:val="hybridMultilevel"/>
     <w:tmpl w:val="688070EA"/>
@@ -333,7 +3925,572 @@
       </w:pPr>
     </w:lvl>
   </w:abstractNum>
-  <w:abstractNum w:abstractNumId="1" w15:restartNumberingAfterBreak="0">
+  <w:abstractNum w:abstractNumId="3" w15:restartNumberingAfterBreak="0">
+    <w:nsid w:val="2F905266"/>
+    <w:multiLevelType w:val="multilevel"/>
+    <w:tmpl w:val="C1E4ED82"/>
+    <w:lvl w:ilvl="0">
+      <w:start w:val="1"/>
+      <w:numFmt w:val="decimal"/>
+      <w:lvlText w:val="%1."/>
+      <w:lvlJc w:val="left"/>
+      <w:pPr>
+        <w:tabs>
+          <w:tab w:val="num" w:pos="720"/>
+        </w:tabs>
+        <w:ind w:left="720" w:hanging="360"/>
+      </w:pPr>
+    </w:lvl>
+    <w:lvl w:ilvl="1" w:tentative="1">
+      <w:start w:val="1"/>
+      <w:numFmt w:val="decimal"/>
+      <w:lvlText w:val="%2."/>
+      <w:lvlJc w:val="left"/>
+      <w:pPr>
+        <w:tabs>
+          <w:tab w:val="num" w:pos="1440"/>
+        </w:tabs>
+        <w:ind w:left="1440" w:hanging="360"/>
+      </w:pPr>
+    </w:lvl>
+    <w:lvl w:ilvl="2" w:tentative="1">
+      <w:start w:val="1"/>
+      <w:numFmt w:val="decimal"/>
+      <w:lvlText w:val="%3."/>
+      <w:lvlJc w:val="left"/>
+      <w:pPr>
+        <w:tabs>
+          <w:tab w:val="num" w:pos="2160"/>
+        </w:tabs>
+        <w:ind w:left="2160" w:hanging="360"/>
+      </w:pPr>
+    </w:lvl>
+    <w:lvl w:ilvl="3" w:tentative="1">
+      <w:start w:val="1"/>
+      <w:numFmt w:val="decimal"/>
+      <w:lvlText w:val="%4."/>
+      <w:lvlJc w:val="left"/>
+      <w:pPr>
+        <w:tabs>
+          <w:tab w:val="num" w:pos="2880"/>
+        </w:tabs>
+        <w:ind w:left="2880" w:hanging="360"/>
+      </w:pPr>
+    </w:lvl>
+    <w:lvl w:ilvl="4" w:tentative="1">
+      <w:start w:val="1"/>
+      <w:numFmt w:val="decimal"/>
+      <w:lvlText w:val="%5."/>
+      <w:lvlJc w:val="left"/>
+      <w:pPr>
+        <w:tabs>
+          <w:tab w:val="num" w:pos="3600"/>
+        </w:tabs>
+        <w:ind w:left="3600" w:hanging="360"/>
+      </w:pPr>
+    </w:lvl>
+    <w:lvl w:ilvl="5" w:tentative="1">
+      <w:start w:val="1"/>
+      <w:numFmt w:val="decimal"/>
+      <w:lvlText w:val="%6."/>
+      <w:lvlJc w:val="left"/>
+      <w:pPr>
+        <w:tabs>
+          <w:tab w:val="num" w:pos="4320"/>
+        </w:tabs>
+        <w:ind w:left="4320" w:hanging="360"/>
+      </w:pPr>
+    </w:lvl>
+    <w:lvl w:ilvl="6" w:tentative="1">
+      <w:start w:val="1"/>
+      <w:numFmt w:val="decimal"/>
+      <w:lvlText w:val="%7."/>
+      <w:lvlJc w:val="left"/>
+      <w:pPr>
+        <w:tabs>
+          <w:tab w:val="num" w:pos="5040"/>
+        </w:tabs>
+        <w:ind w:left="5040" w:hanging="360"/>
+      </w:pPr>
+    </w:lvl>
+    <w:lvl w:ilvl="7" w:tentative="1">
+      <w:start w:val="1"/>
+      <w:numFmt w:val="decimal"/>
+      <w:lvlText w:val="%8."/>
+      <w:lvlJc w:val="left"/>
+      <w:pPr>
+        <w:tabs>
+          <w:tab w:val="num" w:pos="5760"/>
+        </w:tabs>
+        <w:ind w:left="5760" w:hanging="360"/>
+      </w:pPr>
+    </w:lvl>
+    <w:lvl w:ilvl="8" w:tentative="1">
+      <w:start w:val="1"/>
+      <w:numFmt w:val="decimal"/>
+      <w:lvlText w:val="%9."/>
+      <w:lvlJc w:val="left"/>
+      <w:pPr>
+        <w:tabs>
+          <w:tab w:val="num" w:pos="6480"/>
+        </w:tabs>
+        <w:ind w:left="6480" w:hanging="360"/>
+      </w:pPr>
+    </w:lvl>
+  </w:abstractNum>
+  <w:abstractNum w:abstractNumId="4" w15:restartNumberingAfterBreak="0">
+    <w:nsid w:val="326E6485"/>
+    <w:multiLevelType w:val="multilevel"/>
+    <w:tmpl w:val="008A00A0"/>
+    <w:lvl w:ilvl="0">
+      <w:start w:val="1"/>
+      <w:numFmt w:val="decimal"/>
+      <w:lvlText w:val="%1."/>
+      <w:lvlJc w:val="left"/>
+      <w:pPr>
+        <w:tabs>
+          <w:tab w:val="num" w:pos="720"/>
+        </w:tabs>
+        <w:ind w:left="720" w:hanging="360"/>
+      </w:pPr>
+    </w:lvl>
+    <w:lvl w:ilvl="1" w:tentative="1">
+      <w:start w:val="1"/>
+      <w:numFmt w:val="decimal"/>
+      <w:lvlText w:val="%2."/>
+      <w:lvlJc w:val="left"/>
+      <w:pPr>
+        <w:tabs>
+          <w:tab w:val="num" w:pos="1440"/>
+        </w:tabs>
+        <w:ind w:left="1440" w:hanging="360"/>
+      </w:pPr>
+    </w:lvl>
+    <w:lvl w:ilvl="2" w:tentative="1">
+      <w:start w:val="1"/>
+      <w:numFmt w:val="decimal"/>
+      <w:lvlText w:val="%3."/>
+      <w:lvlJc w:val="left"/>
+      <w:pPr>
+        <w:tabs>
+          <w:tab w:val="num" w:pos="2160"/>
+        </w:tabs>
+        <w:ind w:left="2160" w:hanging="360"/>
+      </w:pPr>
+    </w:lvl>
+    <w:lvl w:ilvl="3" w:tentative="1">
+      <w:start w:val="1"/>
+      <w:numFmt w:val="decimal"/>
+      <w:lvlText w:val="%4."/>
+      <w:lvlJc w:val="left"/>
+      <w:pPr>
+        <w:tabs>
+          <w:tab w:val="num" w:pos="2880"/>
+        </w:tabs>
+        <w:ind w:left="2880" w:hanging="360"/>
+      </w:pPr>
+    </w:lvl>
+    <w:lvl w:ilvl="4" w:tentative="1">
+      <w:start w:val="1"/>
+      <w:numFmt w:val="decimal"/>
+      <w:lvlText w:val="%5."/>
+      <w:lvlJc w:val="left"/>
+      <w:pPr>
+        <w:tabs>
+          <w:tab w:val="num" w:pos="3600"/>
+        </w:tabs>
+        <w:ind w:left="3600" w:hanging="360"/>
+      </w:pPr>
+    </w:lvl>
+    <w:lvl w:ilvl="5" w:tentative="1">
+      <w:start w:val="1"/>
+      <w:numFmt w:val="decimal"/>
+      <w:lvlText w:val="%6."/>
+      <w:lvlJc w:val="left"/>
+      <w:pPr>
+        <w:tabs>
+          <w:tab w:val="num" w:pos="4320"/>
+        </w:tabs>
+        <w:ind w:left="4320" w:hanging="360"/>
+      </w:pPr>
+    </w:lvl>
+    <w:lvl w:ilvl="6" w:tentative="1">
+      <w:start w:val="1"/>
+      <w:numFmt w:val="decimal"/>
+      <w:lvlText w:val="%7."/>
+      <w:lvlJc w:val="left"/>
+      <w:pPr>
+        <w:tabs>
+          <w:tab w:val="num" w:pos="5040"/>
+        </w:tabs>
+        <w:ind w:left="5040" w:hanging="360"/>
+      </w:pPr>
+    </w:lvl>
+    <w:lvl w:ilvl="7" w:tentative="1">
+      <w:start w:val="1"/>
+      <w:numFmt w:val="decimal"/>
+      <w:lvlText w:val="%8."/>
+      <w:lvlJc w:val="left"/>
+      <w:pPr>
+        <w:tabs>
+          <w:tab w:val="num" w:pos="5760"/>
+        </w:tabs>
+        <w:ind w:left="5760" w:hanging="360"/>
+      </w:pPr>
+    </w:lvl>
+    <w:lvl w:ilvl="8" w:tentative="1">
+      <w:start w:val="1"/>
+      <w:numFmt w:val="decimal"/>
+      <w:lvlText w:val="%9."/>
+      <w:lvlJc w:val="left"/>
+      <w:pPr>
+        <w:tabs>
+          <w:tab w:val="num" w:pos="6480"/>
+        </w:tabs>
+        <w:ind w:left="6480" w:hanging="360"/>
+      </w:pPr>
+    </w:lvl>
+  </w:abstractNum>
+  <w:abstractNum w:abstractNumId="5" w15:restartNumberingAfterBreak="0">
+    <w:nsid w:val="4C3E3DBA"/>
+    <w:multiLevelType w:val="multilevel"/>
+    <w:tmpl w:val="C1E4ED82"/>
+    <w:lvl w:ilvl="0">
+      <w:start w:val="1"/>
+      <w:numFmt w:val="decimal"/>
+      <w:lvlText w:val="%1."/>
+      <w:lvlJc w:val="left"/>
+      <w:pPr>
+        <w:tabs>
+          <w:tab w:val="num" w:pos="720"/>
+        </w:tabs>
+        <w:ind w:left="720" w:hanging="360"/>
+      </w:pPr>
+    </w:lvl>
+    <w:lvl w:ilvl="1" w:tentative="1">
+      <w:start w:val="1"/>
+      <w:numFmt w:val="decimal"/>
+      <w:lvlText w:val="%2."/>
+      <w:lvlJc w:val="left"/>
+      <w:pPr>
+        <w:tabs>
+          <w:tab w:val="num" w:pos="1440"/>
+        </w:tabs>
+        <w:ind w:left="1440" w:hanging="360"/>
+      </w:pPr>
+    </w:lvl>
+    <w:lvl w:ilvl="2" w:tentative="1">
+      <w:start w:val="1"/>
+      <w:numFmt w:val="decimal"/>
+      <w:lvlText w:val="%3."/>
+      <w:lvlJc w:val="left"/>
+      <w:pPr>
+        <w:tabs>
+          <w:tab w:val="num" w:pos="2160"/>
+        </w:tabs>
+        <w:ind w:left="2160" w:hanging="360"/>
+      </w:pPr>
+    </w:lvl>
+    <w:lvl w:ilvl="3" w:tentative="1">
+      <w:start w:val="1"/>
+      <w:numFmt w:val="decimal"/>
+      <w:lvlText w:val="%4."/>
+      <w:lvlJc w:val="left"/>
+      <w:pPr>
+        <w:tabs>
+          <w:tab w:val="num" w:pos="2880"/>
+        </w:tabs>
+        <w:ind w:left="2880" w:hanging="360"/>
+      </w:pPr>
+    </w:lvl>
+    <w:lvl w:ilvl="4" w:tentative="1">
+      <w:start w:val="1"/>
+      <w:numFmt w:val="decimal"/>
+      <w:lvlText w:val="%5."/>
+      <w:lvlJc w:val="left"/>
+      <w:pPr>
+        <w:tabs>
+          <w:tab w:val="num" w:pos="3600"/>
+        </w:tabs>
+        <w:ind w:left="3600" w:hanging="360"/>
+      </w:pPr>
+    </w:lvl>
+    <w:lvl w:ilvl="5" w:tentative="1">
+      <w:start w:val="1"/>
+      <w:numFmt w:val="decimal"/>
+      <w:lvlText w:val="%6."/>
+      <w:lvlJc w:val="left"/>
+      <w:pPr>
+        <w:tabs>
+          <w:tab w:val="num" w:pos="4320"/>
+        </w:tabs>
+        <w:ind w:left="4320" w:hanging="360"/>
+      </w:pPr>
+    </w:lvl>
+    <w:lvl w:ilvl="6" w:tentative="1">
+      <w:start w:val="1"/>
+      <w:numFmt w:val="decimal"/>
+      <w:lvlText w:val="%7."/>
+      <w:lvlJc w:val="left"/>
+      <w:pPr>
+        <w:tabs>
+          <w:tab w:val="num" w:pos="5040"/>
+        </w:tabs>
+        <w:ind w:left="5040" w:hanging="360"/>
+      </w:pPr>
+    </w:lvl>
+    <w:lvl w:ilvl="7" w:tentative="1">
+      <w:start w:val="1"/>
+      <w:numFmt w:val="decimal"/>
+      <w:lvlText w:val="%8."/>
+      <w:lvlJc w:val="left"/>
+      <w:pPr>
+        <w:tabs>
+          <w:tab w:val="num" w:pos="5760"/>
+        </w:tabs>
+        <w:ind w:left="5760" w:hanging="360"/>
+      </w:pPr>
+    </w:lvl>
+    <w:lvl w:ilvl="8" w:tentative="1">
+      <w:start w:val="1"/>
+      <w:numFmt w:val="decimal"/>
+      <w:lvlText w:val="%9."/>
+      <w:lvlJc w:val="left"/>
+      <w:pPr>
+        <w:tabs>
+          <w:tab w:val="num" w:pos="6480"/>
+        </w:tabs>
+        <w:ind w:left="6480" w:hanging="360"/>
+      </w:pPr>
+    </w:lvl>
+  </w:abstractNum>
+  <w:abstractNum w:abstractNumId="6" w15:restartNumberingAfterBreak="0">
+    <w:nsid w:val="4E804989"/>
+    <w:multiLevelType w:val="multilevel"/>
+    <w:tmpl w:val="93801F1E"/>
+    <w:lvl w:ilvl="0">
+      <w:start w:val="1"/>
+      <w:numFmt w:val="decimal"/>
+      <w:lvlText w:val="%1."/>
+      <w:lvlJc w:val="left"/>
+      <w:pPr>
+        <w:tabs>
+          <w:tab w:val="num" w:pos="720"/>
+        </w:tabs>
+        <w:ind w:left="720" w:hanging="360"/>
+      </w:pPr>
+    </w:lvl>
+    <w:lvl w:ilvl="1" w:tentative="1">
+      <w:start w:val="1"/>
+      <w:numFmt w:val="decimal"/>
+      <w:lvlText w:val="%2."/>
+      <w:lvlJc w:val="left"/>
+      <w:pPr>
+        <w:tabs>
+          <w:tab w:val="num" w:pos="1440"/>
+        </w:tabs>
+        <w:ind w:left="1440" w:hanging="360"/>
+      </w:pPr>
+    </w:lvl>
+    <w:lvl w:ilvl="2" w:tentative="1">
+      <w:start w:val="1"/>
+      <w:numFmt w:val="decimal"/>
+      <w:lvlText w:val="%3."/>
+      <w:lvlJc w:val="left"/>
+      <w:pPr>
+        <w:tabs>
+          <w:tab w:val="num" w:pos="2160"/>
+        </w:tabs>
+        <w:ind w:left="2160" w:hanging="360"/>
+      </w:pPr>
+    </w:lvl>
+    <w:lvl w:ilvl="3" w:tentative="1">
+      <w:start w:val="1"/>
+      <w:numFmt w:val="decimal"/>
+      <w:lvlText w:val="%4."/>
+      <w:lvlJc w:val="left"/>
+      <w:pPr>
+        <w:tabs>
+          <w:tab w:val="num" w:pos="2880"/>
+        </w:tabs>
+        <w:ind w:left="2880" w:hanging="360"/>
+      </w:pPr>
+    </w:lvl>
+    <w:lvl w:ilvl="4" w:tentative="1">
+      <w:start w:val="1"/>
+      <w:numFmt w:val="decimal"/>
+      <w:lvlText w:val="%5."/>
+      <w:lvlJc w:val="left"/>
+      <w:pPr>
+        <w:tabs>
+          <w:tab w:val="num" w:pos="3600"/>
+        </w:tabs>
+        <w:ind w:left="3600" w:hanging="360"/>
+      </w:pPr>
+    </w:lvl>
+    <w:lvl w:ilvl="5" w:tentative="1">
+      <w:start w:val="1"/>
+      <w:numFmt w:val="decimal"/>
+      <w:lvlText w:val="%6."/>
+      <w:lvlJc w:val="left"/>
+      <w:pPr>
+        <w:tabs>
+          <w:tab w:val="num" w:pos="4320"/>
+        </w:tabs>
+        <w:ind w:left="4320" w:hanging="360"/>
+      </w:pPr>
+    </w:lvl>
+    <w:lvl w:ilvl="6" w:tentative="1">
+      <w:start w:val="1"/>
+      <w:numFmt w:val="decimal"/>
+      <w:lvlText w:val="%7."/>
+      <w:lvlJc w:val="left"/>
+      <w:pPr>
+        <w:tabs>
+          <w:tab w:val="num" w:pos="5040"/>
+        </w:tabs>
+        <w:ind w:left="5040" w:hanging="360"/>
+      </w:pPr>
+    </w:lvl>
+    <w:lvl w:ilvl="7" w:tentative="1">
+      <w:start w:val="1"/>
+      <w:numFmt w:val="decimal"/>
+      <w:lvlText w:val="%8."/>
+      <w:lvlJc w:val="left"/>
+      <w:pPr>
+        <w:tabs>
+          <w:tab w:val="num" w:pos="5760"/>
+        </w:tabs>
+        <w:ind w:left="5760" w:hanging="360"/>
+      </w:pPr>
+    </w:lvl>
+    <w:lvl w:ilvl="8" w:tentative="1">
+      <w:start w:val="1"/>
+      <w:numFmt w:val="decimal"/>
+      <w:lvlText w:val="%9."/>
+      <w:lvlJc w:val="left"/>
+      <w:pPr>
+        <w:tabs>
+          <w:tab w:val="num" w:pos="6480"/>
+        </w:tabs>
+        <w:ind w:left="6480" w:hanging="360"/>
+      </w:pPr>
+    </w:lvl>
+  </w:abstractNum>
+  <w:abstractNum w:abstractNumId="7" w15:restartNumberingAfterBreak="0">
+    <w:nsid w:val="4FC73F17"/>
+    <w:multiLevelType w:val="multilevel"/>
+    <w:tmpl w:val="C1E4ED82"/>
+    <w:lvl w:ilvl="0">
+      <w:start w:val="1"/>
+      <w:numFmt w:val="decimal"/>
+      <w:lvlText w:val="%1."/>
+      <w:lvlJc w:val="left"/>
+      <w:pPr>
+        <w:tabs>
+          <w:tab w:val="num" w:pos="720"/>
+        </w:tabs>
+        <w:ind w:left="720" w:hanging="360"/>
+      </w:pPr>
+    </w:lvl>
+    <w:lvl w:ilvl="1" w:tentative="1">
+      <w:start w:val="1"/>
+      <w:numFmt w:val="decimal"/>
+      <w:lvlText w:val="%2."/>
+      <w:lvlJc w:val="left"/>
+      <w:pPr>
+        <w:tabs>
+          <w:tab w:val="num" w:pos="1440"/>
+        </w:tabs>
+        <w:ind w:left="1440" w:hanging="360"/>
+      </w:pPr>
+    </w:lvl>
+    <w:lvl w:ilvl="2" w:tentative="1">
+      <w:start w:val="1"/>
+      <w:numFmt w:val="decimal"/>
+      <w:lvlText w:val="%3."/>
+      <w:lvlJc w:val="left"/>
+      <w:pPr>
+        <w:tabs>
+          <w:tab w:val="num" w:pos="2160"/>
+        </w:tabs>
+        <w:ind w:left="2160" w:hanging="360"/>
+      </w:pPr>
+    </w:lvl>
+    <w:lvl w:ilvl="3" w:tentative="1">
+      <w:start w:val="1"/>
+      <w:numFmt w:val="decimal"/>
+      <w:lvlText w:val="%4."/>
+      <w:lvlJc w:val="left"/>
+      <w:pPr>
+        <w:tabs>
+          <w:tab w:val="num" w:pos="2880"/>
+        </w:tabs>
+        <w:ind w:left="2880" w:hanging="360"/>
+      </w:pPr>
+    </w:lvl>
+    <w:lvl w:ilvl="4" w:tentative="1">
+      <w:start w:val="1"/>
+      <w:numFmt w:val="decimal"/>
+      <w:lvlText w:val="%5."/>
+      <w:lvlJc w:val="left"/>
+      <w:pPr>
+        <w:tabs>
+          <w:tab w:val="num" w:pos="3600"/>
+        </w:tabs>
+        <w:ind w:left="3600" w:hanging="360"/>
+      </w:pPr>
+    </w:lvl>
+    <w:lvl w:ilvl="5" w:tentative="1">
+      <w:start w:val="1"/>
+      <w:numFmt w:val="decimal"/>
+      <w:lvlText w:val="%6."/>
+      <w:lvlJc w:val="left"/>
+      <w:pPr>
+        <w:tabs>
+          <w:tab w:val="num" w:pos="4320"/>
+        </w:tabs>
+        <w:ind w:left="4320" w:hanging="360"/>
+      </w:pPr>
+    </w:lvl>
+    <w:lvl w:ilvl="6" w:tentative="1">
+      <w:start w:val="1"/>
+      <w:numFmt w:val="decimal"/>
+      <w:lvlText w:val="%7."/>
+      <w:lvlJc w:val="left"/>
+      <w:pPr>
+        <w:tabs>
+          <w:tab w:val="num" w:pos="5040"/>
+        </w:tabs>
+        <w:ind w:left="5040" w:hanging="360"/>
+      </w:pPr>
+    </w:lvl>
+    <w:lvl w:ilvl="7" w:tentative="1">
+      <w:start w:val="1"/>
+      <w:numFmt w:val="decimal"/>
+      <w:lvlText w:val="%8."/>
+      <w:lvlJc w:val="left"/>
+      <w:pPr>
+        <w:tabs>
+          <w:tab w:val="num" w:pos="5760"/>
+        </w:tabs>
+        <w:ind w:left="5760" w:hanging="360"/>
+      </w:pPr>
+    </w:lvl>
+    <w:lvl w:ilvl="8" w:tentative="1">
+      <w:start w:val="1"/>
+      <w:numFmt w:val="decimal"/>
+      <w:lvlText w:val="%9."/>
+      <w:lvlJc w:val="left"/>
+      <w:pPr>
+        <w:tabs>
+          <w:tab w:val="num" w:pos="6480"/>
+        </w:tabs>
+        <w:ind w:left="6480" w:hanging="360"/>
+      </w:pPr>
+    </w:lvl>
+  </w:abstractNum>
+  <w:abstractNum w:abstractNumId="8" w15:restartNumberingAfterBreak="0">
     <w:nsid w:val="5E1759FE"/>
     <w:multiLevelType w:val="hybridMultilevel"/>
     <w:tmpl w:val="834ECD5C"/>
@@ -419,10 +4576,147 @@
       </w:pPr>
     </w:lvl>
   </w:abstractNum>
+  <w:abstractNum w:abstractNumId="9" w15:restartNumberingAfterBreak="0">
+    <w:nsid w:val="7B720CDD"/>
+    <w:multiLevelType w:val="multilevel"/>
+    <w:tmpl w:val="C1E4ED82"/>
+    <w:lvl w:ilvl="0">
+      <w:start w:val="1"/>
+      <w:numFmt w:val="decimal"/>
+      <w:lvlText w:val="%1."/>
+      <w:lvlJc w:val="left"/>
+      <w:pPr>
+        <w:tabs>
+          <w:tab w:val="num" w:pos="720"/>
+        </w:tabs>
+        <w:ind w:left="720" w:hanging="360"/>
+      </w:pPr>
+    </w:lvl>
+    <w:lvl w:ilvl="1" w:tentative="1">
+      <w:start w:val="1"/>
+      <w:numFmt w:val="decimal"/>
+      <w:lvlText w:val="%2."/>
+      <w:lvlJc w:val="left"/>
+      <w:pPr>
+        <w:tabs>
+          <w:tab w:val="num" w:pos="1440"/>
+        </w:tabs>
+        <w:ind w:left="1440" w:hanging="360"/>
+      </w:pPr>
+    </w:lvl>
+    <w:lvl w:ilvl="2" w:tentative="1">
+      <w:start w:val="1"/>
+      <w:numFmt w:val="decimal"/>
+      <w:lvlText w:val="%3."/>
+      <w:lvlJc w:val="left"/>
+      <w:pPr>
+        <w:tabs>
+          <w:tab w:val="num" w:pos="2160"/>
+        </w:tabs>
+        <w:ind w:left="2160" w:hanging="360"/>
+      </w:pPr>
+    </w:lvl>
+    <w:lvl w:ilvl="3" w:tentative="1">
+      <w:start w:val="1"/>
+      <w:numFmt w:val="decimal"/>
+      <w:lvlText w:val="%4."/>
+      <w:lvlJc w:val="left"/>
+      <w:pPr>
+        <w:tabs>
+          <w:tab w:val="num" w:pos="2880"/>
+        </w:tabs>
+        <w:ind w:left="2880" w:hanging="360"/>
+      </w:pPr>
+    </w:lvl>
+    <w:lvl w:ilvl="4" w:tentative="1">
+      <w:start w:val="1"/>
+      <w:numFmt w:val="decimal"/>
+      <w:lvlText w:val="%5."/>
+      <w:lvlJc w:val="left"/>
+      <w:pPr>
+        <w:tabs>
+          <w:tab w:val="num" w:pos="3600"/>
+        </w:tabs>
+        <w:ind w:left="3600" w:hanging="360"/>
+      </w:pPr>
+    </w:lvl>
+    <w:lvl w:ilvl="5" w:tentative="1">
+      <w:start w:val="1"/>
+      <w:numFmt w:val="decimal"/>
+      <w:lvlText w:val="%6."/>
+      <w:lvlJc w:val="left"/>
+      <w:pPr>
+        <w:tabs>
+          <w:tab w:val="num" w:pos="4320"/>
+        </w:tabs>
+        <w:ind w:left="4320" w:hanging="360"/>
+      </w:pPr>
+    </w:lvl>
+    <w:lvl w:ilvl="6" w:tentative="1">
+      <w:start w:val="1"/>
+      <w:numFmt w:val="decimal"/>
+      <w:lvlText w:val="%7."/>
+      <w:lvlJc w:val="left"/>
+      <w:pPr>
+        <w:tabs>
+          <w:tab w:val="num" w:pos="5040"/>
+        </w:tabs>
+        <w:ind w:left="5040" w:hanging="360"/>
+      </w:pPr>
+    </w:lvl>
+    <w:lvl w:ilvl="7" w:tentative="1">
+      <w:start w:val="1"/>
+      <w:numFmt w:val="decimal"/>
+      <w:lvlText w:val="%8."/>
+      <w:lvlJc w:val="left"/>
+      <w:pPr>
+        <w:tabs>
+          <w:tab w:val="num" w:pos="5760"/>
+        </w:tabs>
+        <w:ind w:left="5760" w:hanging="360"/>
+      </w:pPr>
+    </w:lvl>
+    <w:lvl w:ilvl="8" w:tentative="1">
+      <w:start w:val="1"/>
+      <w:numFmt w:val="decimal"/>
+      <w:lvlText w:val="%9."/>
+      <w:lvlJc w:val="left"/>
+      <w:pPr>
+        <w:tabs>
+          <w:tab w:val="num" w:pos="6480"/>
+        </w:tabs>
+        <w:ind w:left="6480" w:hanging="360"/>
+      </w:pPr>
+    </w:lvl>
+  </w:abstractNum>
   <w:num w:numId="1" w16cid:durableId="212229114">
+    <w:abstractNumId w:val="8"/>
+  </w:num>
+  <w:num w:numId="2" w16cid:durableId="1383552716">
+    <w:abstractNumId w:val="2"/>
+  </w:num>
+  <w:num w:numId="3" w16cid:durableId="1393039383">
     <w:abstractNumId w:val="1"/>
   </w:num>
-  <w:num w:numId="2" w16cid:durableId="1383552716">
+  <w:num w:numId="4" w16cid:durableId="1582059629">
+    <w:abstractNumId w:val="3"/>
+  </w:num>
+  <w:num w:numId="5" w16cid:durableId="961111918">
+    <w:abstractNumId w:val="7"/>
+  </w:num>
+  <w:num w:numId="6" w16cid:durableId="859662981">
+    <w:abstractNumId w:val="5"/>
+  </w:num>
+  <w:num w:numId="7" w16cid:durableId="1066756766">
+    <w:abstractNumId w:val="9"/>
+  </w:num>
+  <w:num w:numId="8" w16cid:durableId="2059165909">
+    <w:abstractNumId w:val="4"/>
+  </w:num>
+  <w:num w:numId="9" w16cid:durableId="371271658">
+    <w:abstractNumId w:val="6"/>
+  </w:num>
+  <w:num w:numId="10" w16cid:durableId="1901356254">
     <w:abstractNumId w:val="0"/>
   </w:num>
 </w:numbering>
@@ -1566,6 +5860,50 @@
     <w:uiPriority w:val="99"/>
     <w:rsid w:val="00064803"/>
   </w:style>
+  <w:style w:type="paragraph" w:styleId="HTMLPreformatted">
+    <w:name w:val="HTML Preformatted"/>
+    <w:basedOn w:val="Normal"/>
+    <w:link w:val="HTMLPreformattedChar"/>
+    <w:uiPriority w:val="99"/>
+    <w:unhideWhenUsed/>
+    <w:rsid w:val="00154851"/>
+    <w:pPr>
+      <w:tabs>
+        <w:tab w:val="left" w:pos="916"/>
+        <w:tab w:val="left" w:pos="1832"/>
+        <w:tab w:val="left" w:pos="2748"/>
+        <w:tab w:val="left" w:pos="3664"/>
+        <w:tab w:val="left" w:pos="4580"/>
+        <w:tab w:val="left" w:pos="5496"/>
+        <w:tab w:val="left" w:pos="6412"/>
+        <w:tab w:val="left" w:pos="7328"/>
+        <w:tab w:val="left" w:pos="8244"/>
+        <w:tab w:val="left" w:pos="9160"/>
+        <w:tab w:val="left" w:pos="10076"/>
+        <w:tab w:val="left" w:pos="10992"/>
+        <w:tab w:val="left" w:pos="11908"/>
+        <w:tab w:val="left" w:pos="12824"/>
+        <w:tab w:val="left" w:pos="13740"/>
+        <w:tab w:val="left" w:pos="14656"/>
+      </w:tabs>
+      <w:spacing w:after="0"/>
+    </w:pPr>
+    <w:rPr>
+      <w:rFonts w:ascii="Courier New" w:hAnsi="Courier New" w:cs="Courier New"/>
+      <w:lang w:val="en-GB" w:eastAsia="en-GB"/>
+    </w:rPr>
+  </w:style>
+  <w:style w:type="character" w:customStyle="1" w:styleId="HTMLPreformattedChar">
+    <w:name w:val="HTML Preformatted Char"/>
+    <w:basedOn w:val="DefaultParagraphFont"/>
+    <w:link w:val="HTMLPreformatted"/>
+    <w:uiPriority w:val="99"/>
+    <w:rsid w:val="00154851"/>
+    <w:rPr>
+      <w:rFonts w:ascii="Courier New" w:hAnsi="Courier New" w:cs="Courier New"/>
+      <w:lang w:val="en-GB" w:eastAsia="en-GB"/>
+    </w:rPr>
+  </w:style>
 </w:styles>
 </file>
 
@@ -1827,21 +6165,6 @@
 </file>
 
 <file path=customXml/item1.xml><?xml version="1.0" encoding="utf-8"?>
-<p:properties xmlns:p="http://schemas.microsoft.com/office/2006/metadata/properties" xmlns:xsi="http://www.w3.org/2001/XMLSchema-instance" xmlns:pc="http://schemas.microsoft.com/office/infopath/2007/PartnerControls">
-  <documentManagement/>
-</p:properties>
-</file>
-
-<file path=customXml/item2.xml><?xml version="1.0" encoding="utf-8"?>
-<?mso-contentType ?>
-<FormTemplates xmlns="http://schemas.microsoft.com/sharepoint/v3/contenttype/forms">
-  <Display>DocumentLibraryForm</Display>
-  <Edit>DocumentLibraryForm</Edit>
-  <New>DocumentLibraryForm</New>
-</FormTemplates>
-</file>
-
-<file path=customXml/item3.xml><?xml version="1.0" encoding="utf-8"?>
 <ct:contentTypeSchema xmlns:ct="http://schemas.microsoft.com/office/2006/metadata/contentType" xmlns:ma="http://schemas.microsoft.com/office/2006/metadata/properties/metaAttributes" ct:_="" ma:_="" ma:contentTypeName="Document" ma:contentTypeID="0x010100F7602B0082910A4FA7D92F418AFAFE4D" ma:contentTypeVersion="3" ma:contentTypeDescription="Create a new document." ma:contentTypeScope="" ma:versionID="f300364e56c0cb02f7e31bcb67a3c740">
   <xsd:schema xmlns:xsd="http://www.w3.org/2001/XMLSchema" xmlns:xs="http://www.w3.org/2001/XMLSchema" xmlns:p="http://schemas.microsoft.com/office/2006/metadata/properties" xmlns:ns3="09ad7308-4ccd-4ae1-b280-e06c4e0dcbd2" targetNamespace="http://schemas.microsoft.com/office/2006/metadata/properties" ma:root="true" ma:fieldsID="4f908bd9e6d2289104b43aab9fba2551" ns3:_="">
     <xsd:import namespace="09ad7308-4ccd-4ae1-b280-e06c4e0dcbd2"/>
@@ -1979,24 +6302,22 @@
 </ct:contentTypeSchema>
 </file>
 
-<file path=customXml/itemProps1.xml><?xml version="1.0" encoding="utf-8"?>
-<ds:datastoreItem xmlns:ds="http://schemas.openxmlformats.org/officeDocument/2006/customXml" ds:itemID="{A66E8E3A-F214-4289-88E0-E23B336DDE47}">
-  <ds:schemaRefs>
-    <ds:schemaRef ds:uri="http://schemas.microsoft.com/office/2006/metadata/properties"/>
-    <ds:schemaRef ds:uri="http://schemas.microsoft.com/office/infopath/2007/PartnerControls"/>
-  </ds:schemaRefs>
-</ds:datastoreItem>
+<file path=customXml/item2.xml><?xml version="1.0" encoding="utf-8"?>
+<?mso-contentType ?>
+<FormTemplates xmlns="http://schemas.microsoft.com/sharepoint/v3/contenttype/forms">
+  <Display>DocumentLibraryForm</Display>
+  <Edit>DocumentLibraryForm</Edit>
+  <New>DocumentLibraryForm</New>
+</FormTemplates>
 </file>
 
-<file path=customXml/itemProps2.xml><?xml version="1.0" encoding="utf-8"?>
-<ds:datastoreItem xmlns:ds="http://schemas.openxmlformats.org/officeDocument/2006/customXml" ds:itemID="{C439B716-19E9-412C-B9E9-92BB86991B3C}">
-  <ds:schemaRefs>
-    <ds:schemaRef ds:uri="http://schemas.microsoft.com/sharepoint/v3/contenttype/forms"/>
-  </ds:schemaRefs>
-</ds:datastoreItem>
+<file path=customXml/item3.xml><?xml version="1.0" encoding="utf-8"?>
+<p:properties xmlns:p="http://schemas.microsoft.com/office/2006/metadata/properties" xmlns:xsi="http://www.w3.org/2001/XMLSchema-instance" xmlns:pc="http://schemas.microsoft.com/office/infopath/2007/PartnerControls">
+  <documentManagement/>
+</p:properties>
 </file>
 
-<file path=customXml/itemProps3.xml><?xml version="1.0" encoding="utf-8"?>
+<file path=customXml/itemProps1.xml><?xml version="1.0" encoding="utf-8"?>
 <ds:datastoreItem xmlns:ds="http://schemas.openxmlformats.org/officeDocument/2006/customXml" ds:itemID="{72AE87FF-DDFB-49B9-B35A-B5202EE7A3D7}">
   <ds:schemaRefs>
     <ds:schemaRef ds:uri="http://schemas.microsoft.com/office/2006/metadata/contentType"/>
@@ -2012,4 +6333,21 @@
     <ds:schemaRef ds:uri="http://schemas.microsoft.com/internal/obd"/>
   </ds:schemaRefs>
 </ds:datastoreItem>
+</file>
+
+<file path=customXml/itemProps2.xml><?xml version="1.0" encoding="utf-8"?>
+<ds:datastoreItem xmlns:ds="http://schemas.openxmlformats.org/officeDocument/2006/customXml" ds:itemID="{C439B716-19E9-412C-B9E9-92BB86991B3C}">
+  <ds:schemaRefs>
+    <ds:schemaRef ds:uri="http://schemas.microsoft.com/sharepoint/v3/contenttype/forms"/>
+  </ds:schemaRefs>
+</ds:datastoreItem>
+</file>
+
+<file path=customXml/itemProps3.xml><?xml version="1.0" encoding="utf-8"?>
+<ds:datastoreItem xmlns:ds="http://schemas.openxmlformats.org/officeDocument/2006/customXml" ds:itemID="{A66E8E3A-F214-4289-88E0-E23B336DDE47}">
+  <ds:schemaRefs>
+    <ds:schemaRef ds:uri="http://schemas.microsoft.com/office/2006/metadata/properties"/>
+    <ds:schemaRef ds:uri="http://schemas.microsoft.com/office/infopath/2007/PartnerControls"/>
+  </ds:schemaRefs>
+</ds:datastoreItem>
 </file>
</xml_diff>